<commit_message>
Added FP and COCOMO computation
</commit_message>
<xml_diff>
--- a/All/delivery 5/PR.docx
+++ b/All/delivery 5/PR.docx
@@ -1,6 +1,6 @@
 
 <file path=word/document.xml><?xml version="1.0" encoding="utf-8"?>
-<w:document xmlns:wpc="http://schemas.microsoft.com/office/word/2010/wordprocessingCanvas" xmlns:mc="http://schemas.openxmlformats.org/markup-compatibility/2006" xmlns:o="urn:schemas-microsoft-com:office:office" xmlns:r="http://schemas.openxmlformats.org/officeDocument/2006/relationships" xmlns:m="http://schemas.openxmlformats.org/officeDocument/2006/math" xmlns:v="urn:schemas-microsoft-com:vml" xmlns:wp14="http://schemas.microsoft.com/office/word/2010/wordprocessingDrawing" xmlns:wp="http://schemas.openxmlformats.org/drawingml/2006/wordprocessingDrawing" xmlns:w10="urn:schemas-microsoft-com:office:word" xmlns:w="http://schemas.openxmlformats.org/wordprocessingml/2006/main" xmlns:w14="http://schemas.microsoft.com/office/word/2010/wordml" xmlns:w15="http://schemas.microsoft.com/office/word/2012/wordml" xmlns:wpg="http://schemas.microsoft.com/office/word/2010/wordprocessingGroup" xmlns:wpi="http://schemas.microsoft.com/office/word/2010/wordprocessingInk" xmlns:wne="http://schemas.microsoft.com/office/word/2006/wordml" xmlns:wps="http://schemas.microsoft.com/office/word/2010/wordprocessingShape" mc:Ignorable="w14 w15 wp14">
+<w:document xmlns:wpc="http://schemas.microsoft.com/office/word/2010/wordprocessingCanvas" xmlns:mo="http://schemas.microsoft.com/office/mac/office/2008/main" xmlns:mc="http://schemas.openxmlformats.org/markup-compatibility/2006" xmlns:mv="urn:schemas-microsoft-com:mac:vml" xmlns:o="urn:schemas-microsoft-com:office:office" xmlns:r="http://schemas.openxmlformats.org/officeDocument/2006/relationships" xmlns:m="http://schemas.openxmlformats.org/officeDocument/2006/math" xmlns:v="urn:schemas-microsoft-com:vml" xmlns:wp14="http://schemas.microsoft.com/office/word/2010/wordprocessingDrawing" xmlns:wp="http://schemas.openxmlformats.org/drawingml/2006/wordprocessingDrawing" xmlns:w10="urn:schemas-microsoft-com:office:word" xmlns:w="http://schemas.openxmlformats.org/wordprocessingml/2006/main" xmlns:w14="http://schemas.microsoft.com/office/word/2010/wordml" xmlns:w15="http://schemas.microsoft.com/office/word/2012/wordml" xmlns:wpg="http://schemas.microsoft.com/office/word/2010/wordprocessingGroup" xmlns:wpi="http://schemas.microsoft.com/office/word/2010/wordprocessingInk" xmlns:wne="http://schemas.microsoft.com/office/word/2006/wordml" xmlns:wps="http://schemas.microsoft.com/office/word/2010/wordprocessingShape" mc:Ignorable="w14 w15 wp14">
   <w:body>
     <w:sdt>
       <w:sdtPr>
@@ -82,7 +82,7 @@
                               </a:ln>
                               <a:extLst>
                                 <a:ext uri="{909E8E84-426E-40dd-AFC4-6F175D3DCCD1}">
-                                  <a14:hiddenFill xmlns:mo="http://schemas.microsoft.com/office/mac/office/2008/main" xmlns:mv="urn:schemas-microsoft-com:mac:vml" xmlns:a14="http://schemas.microsoft.com/office/drawing/2010/main" xmlns:w="http://schemas.openxmlformats.org/wordprocessingml/2006/main" xmlns:w10="urn:schemas-microsoft-com:office:word" xmlns:v="urn:schemas-microsoft-com:vml" xmlns:o="urn:schemas-microsoft-com:office:office" xmlns="" xmlns:arto="http://schemas.microsoft.com/office/word/2006/arto">
+                                  <a14:hiddenFill xmlns:arto="http://schemas.microsoft.com/office/word/2006/arto" xmlns="" xmlns:o="urn:schemas-microsoft-com:office:office" xmlns:v="urn:schemas-microsoft-com:vml" xmlns:w10="urn:schemas-microsoft-com:office:word" xmlns:w="http://schemas.openxmlformats.org/wordprocessingml/2006/main" xmlns:a14="http://schemas.microsoft.com/office/drawing/2010/main">
                                     <a:noFill/>
                                   </a14:hiddenFill>
                                 </a:ext>
@@ -114,7 +114,7 @@
                               </a:ln>
                               <a:extLst>
                                 <a:ext uri="{909E8E84-426E-40dd-AFC4-6F175D3DCCD1}">
-                                  <a14:hiddenFill xmlns:mo="http://schemas.microsoft.com/office/mac/office/2008/main" xmlns:mv="urn:schemas-microsoft-com:mac:vml" xmlns:a14="http://schemas.microsoft.com/office/drawing/2010/main" xmlns:w="http://schemas.openxmlformats.org/wordprocessingml/2006/main" xmlns:w10="urn:schemas-microsoft-com:office:word" xmlns:v="urn:schemas-microsoft-com:vml" xmlns:o="urn:schemas-microsoft-com:office:office" xmlns="" xmlns:arto="http://schemas.microsoft.com/office/word/2006/arto">
+                                  <a14:hiddenFill xmlns:arto="http://schemas.microsoft.com/office/word/2006/arto" xmlns="" xmlns:o="urn:schemas-microsoft-com:office:office" xmlns:v="urn:schemas-microsoft-com:vml" xmlns:w10="urn:schemas-microsoft-com:office:word" xmlns:w="http://schemas.openxmlformats.org/wordprocessingml/2006/main" xmlns:a14="http://schemas.microsoft.com/office/drawing/2010/main">
                                     <a:noFill/>
                                   </a14:hiddenFill>
                                 </a:ext>
@@ -2635,7 +2635,19 @@
         <w:rPr>
           <w:lang w:val="en-GB"/>
         </w:rPr>
-        <w:t>The total amount of  FPs are 14 = 7 + 7.</w:t>
+        <w:t xml:space="preserve">The total amount of  FPs </w:t>
+      </w:r>
+      <w:r>
+        <w:rPr>
+          <w:lang w:val="en-GB"/>
+        </w:rPr>
+        <w:t>is</w:t>
+      </w:r>
+      <w:r>
+        <w:rPr>
+          <w:lang w:val="en-GB"/>
+        </w:rPr>
+        <w:t xml:space="preserve"> 14 = 7 + 7.</w:t>
       </w:r>
     </w:p>
     <w:p>
@@ -2729,13 +2741,19 @@
         <w:rPr>
           <w:lang w:val="en-GB"/>
         </w:rPr>
-        <w:t>The total amount of  FPs are</w:t>
-      </w:r>
-      <w:r>
-        <w:rPr>
-          <w:lang w:val="en-GB"/>
-        </w:rPr>
-        <w:t xml:space="preserve"> 12</w:t>
+        <w:t xml:space="preserve">The total amount of  FPs </w:t>
+      </w:r>
+      <w:r>
+        <w:rPr>
+          <w:lang w:val="en-GB"/>
+        </w:rPr>
+        <w:t xml:space="preserve">is </w:t>
+      </w:r>
+      <w:r>
+        <w:rPr>
+          <w:lang w:val="en-GB"/>
+        </w:rPr>
+        <w:t>5 + 7</w:t>
       </w:r>
       <w:r>
         <w:rPr>
@@ -2745,15 +2763,16 @@
       </w:r>
       <w:r>
         <w:rPr>
-          <w:lang w:val="en-GB"/>
-        </w:rPr>
-        <w:t>5</w:t>
-      </w:r>
-      <w:r>
-        <w:rPr>
-          <w:lang w:val="en-GB"/>
-        </w:rPr>
-        <w:t xml:space="preserve"> + 7.</w:t>
+          <w:b/>
+          <w:lang w:val="en-GB"/>
+        </w:rPr>
+        <w:t>12</w:t>
+      </w:r>
+      <w:r>
+        <w:rPr>
+          <w:lang w:val="en-GB"/>
+        </w:rPr>
+        <w:t>.</w:t>
       </w:r>
     </w:p>
     <w:p>
@@ -2808,7 +2827,19 @@
         <w:rPr>
           <w:lang w:val="en-GB"/>
         </w:rPr>
-        <w:t>(simple operation)</w:t>
+        <w:t xml:space="preserve">(simple </w:t>
+      </w:r>
+      <w:r>
+        <w:rPr>
+          <w:lang w:val="en-GB"/>
+        </w:rPr>
+        <w:t>input</w:t>
+      </w:r>
+      <w:r>
+        <w:rPr>
+          <w:lang w:val="en-GB"/>
+        </w:rPr>
+        <w:t>)</w:t>
       </w:r>
     </w:p>
     <w:p>
@@ -2838,7 +2869,19 @@
         <w:rPr>
           <w:lang w:val="en-GB"/>
         </w:rPr>
-        <w:t>(simple operation)</w:t>
+        <w:t xml:space="preserve">(simple </w:t>
+      </w:r>
+      <w:r>
+        <w:rPr>
+          <w:lang w:val="en-GB"/>
+        </w:rPr>
+        <w:t>input</w:t>
+      </w:r>
+      <w:r>
+        <w:rPr>
+          <w:lang w:val="en-GB"/>
+        </w:rPr>
+        <w:t>)</w:t>
       </w:r>
     </w:p>
     <w:p>
@@ -2862,7 +2905,19 @@
         <w:rPr>
           <w:lang w:val="en-GB"/>
         </w:rPr>
-        <w:t>(simple operation)</w:t>
+        <w:t xml:space="preserve">(simple </w:t>
+      </w:r>
+      <w:r>
+        <w:rPr>
+          <w:lang w:val="en-GB"/>
+        </w:rPr>
+        <w:t>input</w:t>
+      </w:r>
+      <w:r>
+        <w:rPr>
+          <w:lang w:val="en-GB"/>
+        </w:rPr>
+        <w:t>)</w:t>
       </w:r>
     </w:p>
     <w:p>
@@ -2904,7 +2959,13 @@
         <w:rPr>
           <w:lang w:val="en-GB"/>
         </w:rPr>
-        <w:t>(simple operation</w:t>
+        <w:t xml:space="preserve">(simple </w:t>
+      </w:r>
+      <w:r>
+        <w:rPr>
+          <w:lang w:val="en-GB"/>
+        </w:rPr>
+        <w:t>input</w:t>
       </w:r>
       <w:r>
         <w:rPr>
@@ -2946,13 +3007,25 @@
         <w:rPr>
           <w:lang w:val="en-GB"/>
         </w:rPr>
-        <w:t xml:space="preserve">(simple </w:t>
-      </w:r>
-      <w:r>
-        <w:rPr>
-          <w:lang w:val="en-GB"/>
-        </w:rPr>
-        <w:t>operation</w:t>
+        <w:t>(</w:t>
+      </w:r>
+      <w:r>
+        <w:rPr>
+          <w:lang w:val="en-GB"/>
+        </w:rPr>
+        <w:t>medium</w:t>
+      </w:r>
+      <w:r>
+        <w:rPr>
+          <w:lang w:val="en-GB"/>
+        </w:rPr>
+        <w:t xml:space="preserve"> </w:t>
+      </w:r>
+      <w:r>
+        <w:rPr>
+          <w:lang w:val="en-GB"/>
+        </w:rPr>
+        <w:t>input</w:t>
       </w:r>
       <w:r>
         <w:rPr>
@@ -2976,25 +3049,7 @@
         <w:rPr>
           <w:lang w:val="en-GB"/>
         </w:rPr>
-        <w:t xml:space="preserve">Modify and </w:t>
-      </w:r>
-      <w:r>
-        <w:rPr>
-          <w:lang w:val="en-GB"/>
-        </w:rPr>
-        <w:t xml:space="preserve">Delete Reservation </w:t>
-      </w:r>
-      <w:r>
-        <w:rPr>
-          <w:lang w:val="en-GB"/>
-        </w:rPr>
-        <w:t>(medium</w:t>
-      </w:r>
-      <w:r>
-        <w:rPr>
-          <w:lang w:val="en-GB"/>
-        </w:rPr>
-        <w:t xml:space="preserve"> operation)</w:t>
+        <w:t>Modify Reservation (medium input)</w:t>
       </w:r>
     </w:p>
     <w:p>
@@ -3012,19 +3067,25 @@
         <w:rPr>
           <w:lang w:val="en-GB"/>
         </w:rPr>
-        <w:t>Set Taxi driver state</w:t>
-      </w:r>
-      <w:r>
-        <w:rPr>
-          <w:lang w:val="en-GB"/>
-        </w:rPr>
-        <w:t xml:space="preserve"> </w:t>
-      </w:r>
-      <w:r>
-        <w:rPr>
-          <w:lang w:val="en-GB"/>
-        </w:rPr>
-        <w:t>(simple operation)</w:t>
+        <w:t xml:space="preserve">Delete Reservation </w:t>
+      </w:r>
+      <w:r>
+        <w:rPr>
+          <w:lang w:val="en-GB"/>
+        </w:rPr>
+        <w:t xml:space="preserve">(medium </w:t>
+      </w:r>
+      <w:r>
+        <w:rPr>
+          <w:lang w:val="en-GB"/>
+        </w:rPr>
+        <w:t>input</w:t>
+      </w:r>
+      <w:r>
+        <w:rPr>
+          <w:lang w:val="en-GB"/>
+        </w:rPr>
+        <w:t>)</w:t>
       </w:r>
     </w:p>
     <w:p>
@@ -3042,25 +3103,25 @@
         <w:rPr>
           <w:lang w:val="en-GB"/>
         </w:rPr>
-        <w:t xml:space="preserve">Confirm </w:t>
-      </w:r>
-      <w:r>
-        <w:rPr>
-          <w:lang w:val="en-GB"/>
-        </w:rPr>
-        <w:t>Costumer’s presence</w:t>
-      </w:r>
-      <w:r>
-        <w:rPr>
-          <w:lang w:val="en-GB"/>
-        </w:rPr>
-        <w:t xml:space="preserve"> </w:t>
-      </w:r>
-      <w:r>
-        <w:rPr>
-          <w:lang w:val="en-GB"/>
-        </w:rPr>
-        <w:t>(simple operation)</w:t>
+        <w:t>Set Taxi driver state</w:t>
+      </w:r>
+      <w:r>
+        <w:rPr>
+          <w:lang w:val="en-GB"/>
+        </w:rPr>
+        <w:t xml:space="preserve"> (simple </w:t>
+      </w:r>
+      <w:r>
+        <w:rPr>
+          <w:lang w:val="en-GB"/>
+        </w:rPr>
+        <w:t>input</w:t>
+      </w:r>
+      <w:r>
+        <w:rPr>
+          <w:lang w:val="en-GB"/>
+        </w:rPr>
+        <w:t>)</w:t>
       </w:r>
     </w:p>
     <w:p>
@@ -3078,13 +3139,25 @@
         <w:rPr>
           <w:lang w:val="en-GB"/>
         </w:rPr>
-        <w:t>Decline a ride (</w:t>
-      </w:r>
-      <w:r>
-        <w:rPr>
-          <w:lang w:val="en-GB"/>
-        </w:rPr>
-        <w:t>simple operation</w:t>
+        <w:t xml:space="preserve">Confirm </w:t>
+      </w:r>
+      <w:r>
+        <w:rPr>
+          <w:lang w:val="en-GB"/>
+        </w:rPr>
+        <w:t>Costumer’s presence</w:t>
+      </w:r>
+      <w:r>
+        <w:rPr>
+          <w:lang w:val="en-GB"/>
+        </w:rPr>
+        <w:t xml:space="preserve"> (simple </w:t>
+      </w:r>
+      <w:r>
+        <w:rPr>
+          <w:lang w:val="en-GB"/>
+        </w:rPr>
+        <w:t>input</w:t>
       </w:r>
       <w:r>
         <w:rPr>
@@ -3095,64 +3168,102 @@
     </w:p>
     <w:p>
       <w:pPr>
-        <w:rPr>
-          <w:lang w:val="en-GB"/>
-        </w:rPr>
-      </w:pPr>
-    </w:p>
-    <w:p>
-      <w:pPr>
-        <w:rPr>
-          <w:lang w:val="en-GB"/>
-        </w:rPr>
-      </w:pPr>
-      <w:r>
-        <w:rPr>
-          <w:lang w:val="en-GB"/>
-        </w:rPr>
-        <w:t>The total amount of  FPs are</w:t>
-      </w:r>
-      <w:r>
-        <w:rPr>
-          <w:lang w:val="en-GB"/>
-        </w:rPr>
-        <w:t xml:space="preserve"> 3</w:t>
-      </w:r>
-      <w:r>
-        <w:rPr>
+        <w:pStyle w:val="Paragrafoelenco"/>
+        <w:numPr>
+          <w:ilvl w:val="0"/>
+          <w:numId w:val="10"/>
+        </w:numPr>
+        <w:rPr>
+          <w:lang w:val="en-GB"/>
+        </w:rPr>
+      </w:pPr>
+      <w:r>
+        <w:rPr>
+          <w:lang w:val="en-GB"/>
+        </w:rPr>
+        <w:t xml:space="preserve">Decline a ride (simple </w:t>
+      </w:r>
+      <w:r>
+        <w:rPr>
+          <w:lang w:val="en-GB"/>
+        </w:rPr>
+        <w:t>input</w:t>
+      </w:r>
+      <w:r>
+        <w:rPr>
+          <w:lang w:val="en-GB"/>
+        </w:rPr>
+        <w:t>)</w:t>
+      </w:r>
+    </w:p>
+    <w:p>
+      <w:pPr>
+        <w:rPr>
+          <w:lang w:val="en-GB"/>
+        </w:rPr>
+      </w:pPr>
+    </w:p>
+    <w:p>
+      <w:pPr>
+        <w:rPr>
+          <w:lang w:val="en-GB"/>
+        </w:rPr>
+      </w:pPr>
+      <w:r>
+        <w:rPr>
+          <w:lang w:val="en-GB"/>
+        </w:rPr>
+        <w:t xml:space="preserve">The total amount of  FPs </w:t>
+      </w:r>
+      <w:r>
+        <w:rPr>
+          <w:lang w:val="en-GB"/>
+        </w:rPr>
+        <w:t>is 3+3+3+3+4</w:t>
+      </w:r>
+      <w:r>
+        <w:rPr>
+          <w:lang w:val="en-GB"/>
+        </w:rPr>
+        <w:t>+4</w:t>
+      </w:r>
+      <w:r>
+        <w:rPr>
+          <w:lang w:val="en-GB"/>
+        </w:rPr>
+        <w:t>+4</w:t>
+      </w:r>
+      <w:r>
+        <w:rPr>
+          <w:lang w:val="en-GB"/>
+        </w:rPr>
+        <w:t>+3+3</w:t>
+      </w:r>
+      <w:r>
+        <w:rPr>
+          <w:lang w:val="en-GB"/>
+        </w:rPr>
+        <w:t>+3</w:t>
+      </w:r>
+      <w:r>
+        <w:rPr>
+          <w:lang w:val="en-GB"/>
+        </w:rPr>
+        <w:t xml:space="preserve"> = </w:t>
+      </w:r>
+      <w:r>
+        <w:rPr>
+          <w:b/>
           <w:lang w:val="en-GB"/>
         </w:rPr>
         <w:t>3</w:t>
       </w:r>
       <w:r>
         <w:rPr>
-          <w:lang w:val="en-GB"/>
-        </w:rPr>
-        <w:t xml:space="preserve"> = </w:t>
-      </w:r>
-      <w:r>
-        <w:rPr>
-          <w:lang w:val="en-GB"/>
-        </w:rPr>
-        <w:t>3+3+3+3+3+4</w:t>
-      </w:r>
-      <w:r>
-        <w:rPr>
-          <w:lang w:val="en-GB"/>
-        </w:rPr>
-        <w:t xml:space="preserve"> * 2</w:t>
-      </w:r>
-      <w:r>
-        <w:rPr>
-          <w:lang w:val="en-GB"/>
-        </w:rPr>
-        <w:t>+3+3</w:t>
-      </w:r>
-      <w:r>
-        <w:rPr>
-          <w:lang w:val="en-GB"/>
-        </w:rPr>
-        <w:t>+3</w:t>
+          <w:b/>
+          <w:lang w:val="en-GB"/>
+        </w:rPr>
+        <w:t>3</w:t>
       </w:r>
       <w:r>
         <w:rPr>
@@ -3212,19 +3323,7 @@
         <w:rPr>
           <w:lang w:val="en-GB"/>
         </w:rPr>
-        <w:t xml:space="preserve"> output</w:t>
-      </w:r>
-      <w:r>
-        <w:rPr>
-          <w:lang w:val="en-GB"/>
-        </w:rPr>
-        <w:t>)</w:t>
-      </w:r>
-      <w:r>
-        <w:rPr>
-          <w:lang w:val="en-GB"/>
-        </w:rPr>
-        <w:t xml:space="preserve"> </w:t>
+        <w:t xml:space="preserve"> output) </w:t>
       </w:r>
     </w:p>
     <w:p>
@@ -3242,13 +3341,19 @@
         <w:rPr>
           <w:lang w:val="en-GB"/>
         </w:rPr>
-        <w:t>Information Recap in PRA (</w:t>
-      </w:r>
-      <w:r>
-        <w:rPr>
-          <w:lang w:val="en-GB"/>
-        </w:rPr>
-        <w:t>medium</w:t>
+        <w:t>Notification of Reservation</w:t>
+      </w:r>
+      <w:r>
+        <w:rPr>
+          <w:lang w:val="en-GB"/>
+        </w:rPr>
+        <w:t xml:space="preserve"> </w:t>
+      </w:r>
+      <w:r>
+        <w:rPr>
+          <w:lang w:val="en-GB"/>
+        </w:rPr>
+        <w:t>(medium</w:t>
       </w:r>
       <w:r>
         <w:rPr>
@@ -3272,25 +3377,83 @@
         <w:rPr>
           <w:lang w:val="en-GB"/>
         </w:rPr>
-        <w:t>Notification of Reservation</w:t>
-      </w:r>
-      <w:r>
-        <w:rPr>
-          <w:lang w:val="en-GB"/>
-        </w:rPr>
-        <w:t xml:space="preserve"> </w:t>
-      </w:r>
-      <w:r>
-        <w:rPr>
-          <w:lang w:val="en-GB"/>
-        </w:rPr>
-        <w:t>(medium</w:t>
-      </w:r>
-      <w:r>
-        <w:rPr>
-          <w:lang w:val="en-GB"/>
-        </w:rPr>
-        <w:t xml:space="preserve"> output)</w:t>
+        <w:t xml:space="preserve">Notification of changing zone </w:t>
+      </w:r>
+      <w:r>
+        <w:rPr>
+          <w:lang w:val="en-GB"/>
+        </w:rPr>
+        <w:t>(high output)</w:t>
+      </w:r>
+    </w:p>
+    <w:p>
+      <w:pPr>
+        <w:rPr>
+          <w:lang w:val="en-GB"/>
+        </w:rPr>
+      </w:pPr>
+    </w:p>
+    <w:p>
+      <w:pPr>
+        <w:rPr>
+          <w:lang w:val="en-GB"/>
+        </w:rPr>
+      </w:pPr>
+      <w:r>
+        <w:rPr>
+          <w:lang w:val="en-GB"/>
+        </w:rPr>
+        <w:t xml:space="preserve">The total amount of  FPs </w:t>
+      </w:r>
+      <w:r>
+        <w:rPr>
+          <w:lang w:val="en-GB"/>
+        </w:rPr>
+        <w:t xml:space="preserve">is </w:t>
+      </w:r>
+      <w:r>
+        <w:rPr>
+          <w:lang w:val="en-GB"/>
+        </w:rPr>
+        <w:t>5+5+7</w:t>
+      </w:r>
+      <w:r>
+        <w:rPr>
+          <w:lang w:val="en-GB"/>
+        </w:rPr>
+        <w:t xml:space="preserve"> = </w:t>
+      </w:r>
+      <w:r>
+        <w:rPr>
+          <w:b/>
+          <w:lang w:val="en-GB"/>
+        </w:rPr>
+        <w:t>17</w:t>
+      </w:r>
+      <w:r>
+        <w:rPr>
+          <w:b/>
+          <w:lang w:val="en-GB"/>
+        </w:rPr>
+        <w:t>.</w:t>
+      </w:r>
+    </w:p>
+    <w:p>
+      <w:pPr>
+        <w:rPr>
+          <w:lang w:val="en-GB"/>
+        </w:rPr>
+      </w:pPr>
+    </w:p>
+    <w:p>
+      <w:pPr>
+        <w:pStyle w:val="Titolo2"/>
+      </w:pPr>
+      <w:r>
+        <w:t xml:space="preserve">2.6 </w:t>
+      </w:r>
+      <w:r>
+        <w:t>External Inquiries:</w:t>
       </w:r>
     </w:p>
     <w:p>
@@ -3308,127 +3471,174 @@
         <w:rPr>
           <w:lang w:val="en-GB"/>
         </w:rPr>
-        <w:t xml:space="preserve">Notification of changing zone </w:t>
-      </w:r>
-    </w:p>
-    <w:p>
-      <w:pPr>
-        <w:rPr>
-          <w:lang w:val="en-GB"/>
-        </w:rPr>
-      </w:pPr>
-    </w:p>
-    <w:p>
-      <w:pPr>
-        <w:rPr>
-          <w:lang w:val="en-GB"/>
-        </w:rPr>
-      </w:pPr>
-      <w:r>
-        <w:rPr>
-          <w:lang w:val="en-GB"/>
-        </w:rPr>
-        <w:t>The total amount of  FPs are</w:t>
-      </w:r>
-      <w:r>
-        <w:rPr>
-          <w:lang w:val="en-GB"/>
-        </w:rPr>
-        <w:t xml:space="preserve"> 17</w:t>
-      </w:r>
-      <w:r>
-        <w:rPr>
-          <w:lang w:val="en-GB"/>
-        </w:rPr>
-        <w:t xml:space="preserve"> = </w:t>
-      </w:r>
-      <w:r>
-        <w:rPr>
-          <w:lang w:val="en-GB"/>
-        </w:rPr>
-        <w:t>5+5+7</w:t>
-      </w:r>
-    </w:p>
-    <w:p>
-      <w:pPr>
-        <w:rPr>
-          <w:lang w:val="en-GB"/>
-        </w:rPr>
-      </w:pPr>
-    </w:p>
-    <w:p>
-      <w:pPr>
-        <w:pStyle w:val="Titolo2"/>
-      </w:pPr>
-      <w:r>
-        <w:t xml:space="preserve">2.6 </w:t>
-      </w:r>
-      <w:r>
-        <w:t>External Inquiries:</w:t>
-      </w:r>
-    </w:p>
-    <w:p>
-      <w:pPr>
-        <w:pStyle w:val="Paragrafoelenco"/>
-        <w:numPr>
-          <w:ilvl w:val="0"/>
-          <w:numId w:val="11"/>
-        </w:numPr>
-        <w:rPr>
-          <w:lang w:val="en-GB"/>
-        </w:rPr>
-      </w:pPr>
-      <w:r>
-        <w:rPr>
-          <w:lang w:val="en-GB"/>
-        </w:rPr>
-        <w:t>Information Recap in PRA (medium</w:t>
-      </w:r>
-      <w:r>
-        <w:rPr>
-          <w:lang w:val="en-GB"/>
-        </w:rPr>
-        <w:t xml:space="preserve"> operation</w:t>
-      </w:r>
-      <w:r>
-        <w:rPr>
-          <w:lang w:val="en-GB"/>
-        </w:rPr>
-        <w:t>)</w:t>
-      </w:r>
-    </w:p>
-    <w:p>
-      <w:pPr>
-        <w:rPr>
-          <w:lang w:val="en-GB"/>
-        </w:rPr>
-      </w:pPr>
-    </w:p>
-    <w:p>
-      <w:pPr>
-        <w:rPr>
-          <w:lang w:val="en-GB"/>
-        </w:rPr>
-      </w:pPr>
-      <w:r>
-        <w:rPr>
-          <w:lang w:val="en-GB"/>
-        </w:rPr>
-        <w:t>The total amount of  FPs are</w:t>
-      </w:r>
-      <w:r>
-        <w:rPr>
-          <w:lang w:val="en-GB"/>
-        </w:rPr>
-        <w:t xml:space="preserve"> 4</w:t>
-      </w:r>
-    </w:p>
-    <w:p>
-      <w:pPr>
-        <w:rPr>
-          <w:lang w:val="en-GB"/>
-        </w:rPr>
-      </w:pPr>
+        <w:t>Information Recap in PRA (medium operation)</w:t>
+      </w:r>
+    </w:p>
+    <w:p>
+      <w:pPr>
+        <w:rPr>
+          <w:lang w:val="en-GB"/>
+        </w:rPr>
+      </w:pPr>
+    </w:p>
+    <w:p>
+      <w:pPr>
+        <w:rPr>
+          <w:b/>
+          <w:lang w:val="en-GB"/>
+        </w:rPr>
+      </w:pPr>
+      <w:r>
+        <w:rPr>
+          <w:lang w:val="en-GB"/>
+        </w:rPr>
+        <w:t xml:space="preserve">The total amount of  FPs </w:t>
+      </w:r>
+      <w:r>
+        <w:rPr>
+          <w:lang w:val="en-GB"/>
+        </w:rPr>
+        <w:t xml:space="preserve">is </w:t>
+      </w:r>
+      <w:r>
+        <w:rPr>
+          <w:b/>
+          <w:lang w:val="en-GB"/>
+        </w:rPr>
+        <w:t>4</w:t>
+      </w:r>
+    </w:p>
+    <w:p>
+      <w:pPr>
+        <w:rPr>
+          <w:b/>
+          <w:lang w:val="en-GB"/>
+        </w:rPr>
+      </w:pPr>
+    </w:p>
+    <w:p>
+      <w:pPr>
+        <w:rPr>
+          <w:b/>
+          <w:lang w:val="en-GB"/>
+        </w:rPr>
+      </w:pPr>
+    </w:p>
+    <w:p>
+      <w:pPr>
+        <w:rPr>
+          <w:b/>
+          <w:lang w:val="en-GB"/>
+        </w:rPr>
+      </w:pPr>
+    </w:p>
+    <w:p>
+      <w:pPr>
+        <w:rPr>
+          <w:b/>
+          <w:lang w:val="en-GB"/>
+        </w:rPr>
+      </w:pPr>
+    </w:p>
+    <w:p>
+      <w:pPr>
+        <w:rPr>
+          <w:b/>
+          <w:lang w:val="en-GB"/>
+        </w:rPr>
+      </w:pPr>
+    </w:p>
+    <w:p>
+      <w:pPr>
+        <w:rPr>
+          <w:b/>
+          <w:lang w:val="en-GB"/>
+        </w:rPr>
+      </w:pPr>
+    </w:p>
+    <w:p>
+      <w:pPr>
+        <w:rPr>
+          <w:b/>
+          <w:lang w:val="en-GB"/>
+        </w:rPr>
+      </w:pPr>
+    </w:p>
+    <w:p>
+      <w:pPr>
+        <w:rPr>
+          <w:b/>
+          <w:lang w:val="en-GB"/>
+        </w:rPr>
+      </w:pPr>
+    </w:p>
+    <w:p>
+      <w:pPr>
+        <w:rPr>
+          <w:b/>
+          <w:lang w:val="en-GB"/>
+        </w:rPr>
+      </w:pPr>
+    </w:p>
+    <w:p>
+      <w:pPr>
+        <w:rPr>
+          <w:b/>
+          <w:lang w:val="en-GB"/>
+        </w:rPr>
+      </w:pPr>
+    </w:p>
+    <w:p>
+      <w:pPr>
+        <w:rPr>
+          <w:lang w:val="en-GB"/>
+        </w:rPr>
+      </w:pPr>
+      <w:r>
+        <w:rPr>
+          <w:lang w:val="en-GB"/>
+        </w:rPr>
+        <w:lastRenderedPageBreak/>
+        <w:t>Detailed computation using excel:</w:t>
+      </w:r>
+    </w:p>
+    <w:p>
+      <w:pPr>
+        <w:jc w:val="center"/>
+        <w:rPr>
+          <w:lang w:val="en-GB"/>
+        </w:rPr>
+      </w:pPr>
+      <w:r>
+        <w:rPr>
+          <w:lang w:val="en-GB"/>
+        </w:rPr>
+        <w:object w:dxaOrig="9320" w:dyaOrig="13780" w14:anchorId="025117A8">
+          <v:shapetype id="_x0000_t75" coordsize="21600,21600" o:spt="75" o:preferrelative="t" path="m@4@5l@4@11@9@11@9@5xe" filled="f" stroked="f">
+            <v:stroke joinstyle="miter"/>
+            <v:formulas>
+              <v:f eqn="if lineDrawn pixelLineWidth 0"/>
+              <v:f eqn="sum @0 1 0"/>
+              <v:f eqn="sum 0 0 @1"/>
+              <v:f eqn="prod @2 1 2"/>
+              <v:f eqn="prod @3 21600 pixelWidth"/>
+              <v:f eqn="prod @3 21600 pixelHeight"/>
+              <v:f eqn="sum @0 0 1"/>
+              <v:f eqn="prod @6 1 2"/>
+              <v:f eqn="prod @7 21600 pixelWidth"/>
+              <v:f eqn="sum @8 21600 0"/>
+              <v:f eqn="prod @7 21600 pixelHeight"/>
+              <v:f eqn="sum @10 21600 0"/>
+            </v:formulas>
+            <v:path o:extrusionok="f" gradientshapeok="t" o:connecttype="rect"/>
+            <o:lock v:ext="edit" aspectratio="t"/>
+          </v:shapetype>
+          <v:shape id="_x0000_i1025" type="#_x0000_t75" style="width:436pt;height:644pt" o:ole="">
+            <v:imagedata r:id="rId10" o:title=""/>
+          </v:shape>
+          <o:OLEObject Type="Embed" ProgID="Excel.Sheet.12" ShapeID="_x0000_i1025" DrawAspect="Content" ObjectID="_1515326358" r:id="rId11"/>
+        </w:object>
+      </w:r>
     </w:p>
     <w:p>
       <w:pPr>
@@ -3464,13 +3674,7 @@
         <w:rPr>
           <w:lang w:val="en-GB"/>
         </w:rPr>
-        <w:t xml:space="preserve">This value </w:t>
-      </w:r>
-      <w:r>
-        <w:rPr>
-          <w:lang w:val="en-GB"/>
-        </w:rPr>
-        <w:t>can be used as a basis to estimate the size of the project in KLOC and</w:t>
+        <w:t>This value can be used as a basis to estimate the size of the project in KLOC and</w:t>
       </w:r>
     </w:p>
     <w:p>
@@ -3485,6 +3689,13 @@
         </w:rPr>
         <w:t>then use another approach such as COCOMO to estimate the effort.</w:t>
       </w:r>
+    </w:p>
+    <w:p>
+      <w:pPr>
+        <w:rPr>
+          <w:lang w:val="en-GB"/>
+        </w:rPr>
+      </w:pPr>
     </w:p>
     <w:p>
       <w:pPr>
@@ -3629,8 +3840,122 @@
         </w:rPr>
         <w:t xml:space="preserve"> </w:t>
       </w:r>
+    </w:p>
+    <w:p>
+      <w:pPr>
+        <w:rPr>
+          <w:lang w:val="en-GB"/>
+        </w:rPr>
+      </w:pPr>
       <w:bookmarkStart w:id="4" w:name="_GoBack"/>
       <w:bookmarkEnd w:id="4"/>
+    </w:p>
+    <w:p>
+      <w:pPr>
+        <w:rPr>
+          <w:lang w:val="en-GB"/>
+        </w:rPr>
+      </w:pPr>
+      <w:r>
+        <w:rPr>
+          <w:noProof/>
+        </w:rPr>
+        <w:drawing>
+          <wp:inline distT="0" distB="0" distL="0" distR="0" wp14:anchorId="450D69EA" wp14:editId="61AADBEE">
+            <wp:extent cx="6332220" cy="3542030"/>
+            <wp:effectExtent l="0" t="0" r="0" b="0"/>
+            <wp:docPr id="5" name="Immagine 5"/>
+            <wp:cNvGraphicFramePr>
+              <a:graphicFrameLocks xmlns:a="http://schemas.openxmlformats.org/drawingml/2006/main" noChangeAspect="1"/>
+            </wp:cNvGraphicFramePr>
+            <a:graphic xmlns:a="http://schemas.openxmlformats.org/drawingml/2006/main">
+              <a:graphicData uri="http://schemas.openxmlformats.org/drawingml/2006/picture">
+                <pic:pic xmlns:pic="http://schemas.openxmlformats.org/drawingml/2006/picture">
+                  <pic:nvPicPr>
+                    <pic:cNvPr id="5" name="Schermata 2016-01-26 alle 14.31.04.jpg"/>
+                    <pic:cNvPicPr/>
+                  </pic:nvPicPr>
+                  <pic:blipFill>
+                    <a:blip r:embed="rId12">
+                      <a:extLst>
+                        <a:ext uri="{28A0092B-C50C-407E-A947-70E740481C1C}">
+                          <a14:useLocalDpi xmlns:a14="http://schemas.microsoft.com/office/drawing/2010/main" val="0"/>
+                        </a:ext>
+                      </a:extLst>
+                    </a:blip>
+                    <a:stretch>
+                      <a:fillRect/>
+                    </a:stretch>
+                  </pic:blipFill>
+                  <pic:spPr>
+                    <a:xfrm>
+                      <a:off x="0" y="0"/>
+                      <a:ext cx="6332220" cy="3542030"/>
+                    </a:xfrm>
+                    <a:prstGeom prst="rect">
+                      <a:avLst/>
+                    </a:prstGeom>
+                  </pic:spPr>
+                </pic:pic>
+              </a:graphicData>
+            </a:graphic>
+          </wp:inline>
+        </w:drawing>
+      </w:r>
+    </w:p>
+    <w:p>
+      <w:pPr>
+        <w:rPr>
+          <w:lang w:val="en-GB"/>
+        </w:rPr>
+      </w:pPr>
+      <w:r>
+        <w:rPr>
+          <w:noProof/>
+        </w:rPr>
+        <w:lastRenderedPageBreak/>
+        <w:drawing>
+          <wp:inline distT="0" distB="0" distL="0" distR="0" wp14:anchorId="131F1260" wp14:editId="4BA292F4">
+            <wp:extent cx="6332220" cy="5139690"/>
+            <wp:effectExtent l="0" t="0" r="0" b="0"/>
+            <wp:docPr id="2" name="Immagine 2"/>
+            <wp:cNvGraphicFramePr>
+              <a:graphicFrameLocks xmlns:a="http://schemas.openxmlformats.org/drawingml/2006/main" noChangeAspect="1"/>
+            </wp:cNvGraphicFramePr>
+            <a:graphic xmlns:a="http://schemas.openxmlformats.org/drawingml/2006/main">
+              <a:graphicData uri="http://schemas.openxmlformats.org/drawingml/2006/picture">
+                <pic:pic xmlns:pic="http://schemas.openxmlformats.org/drawingml/2006/picture">
+                  <pic:nvPicPr>
+                    <pic:cNvPr id="2" name="Schermata 2016-01-26 alle 14.31.30.jpg"/>
+                    <pic:cNvPicPr/>
+                  </pic:nvPicPr>
+                  <pic:blipFill>
+                    <a:blip r:embed="rId13">
+                      <a:extLst>
+                        <a:ext uri="{28A0092B-C50C-407E-A947-70E740481C1C}">
+                          <a14:useLocalDpi xmlns:a14="http://schemas.microsoft.com/office/drawing/2010/main" val="0"/>
+                        </a:ext>
+                      </a:extLst>
+                    </a:blip>
+                    <a:stretch>
+                      <a:fillRect/>
+                    </a:stretch>
+                  </pic:blipFill>
+                  <pic:spPr>
+                    <a:xfrm>
+                      <a:off x="0" y="0"/>
+                      <a:ext cx="6332220" cy="5139690"/>
+                    </a:xfrm>
+                    <a:prstGeom prst="rect">
+                      <a:avLst/>
+                    </a:prstGeom>
+                  </pic:spPr>
+                </pic:pic>
+              </a:graphicData>
+            </a:graphic>
+          </wp:inline>
+        </w:drawing>
+      </w:r>
     </w:p>
     <w:p>
       <w:pPr>
@@ -3802,19 +4127,7 @@
         <w:rPr>
           <w:lang w:val="en-GB"/>
         </w:rPr>
-        <w:t xml:space="preserve">Giuseppe Manzi: </w:t>
-      </w:r>
-      <w:r>
-        <w:rPr>
-          <w:lang w:val="en-GB"/>
-        </w:rPr>
-        <w:t xml:space="preserve"> 3</w:t>
-      </w:r>
-      <w:r>
-        <w:rPr>
-          <w:lang w:val="en-GB"/>
-        </w:rPr>
-        <w:t>0 hours</w:t>
+        <w:t>Giuseppe Manzi:  30 hours</w:t>
       </w:r>
     </w:p>
     <w:p>
@@ -3832,19 +4145,7 @@
         <w:rPr>
           <w:lang w:val="en-GB"/>
         </w:rPr>
-        <w:t xml:space="preserve">Alessandro Nicolini:  </w:t>
-      </w:r>
-      <w:r>
-        <w:rPr>
-          <w:lang w:val="en-GB"/>
-        </w:rPr>
-        <w:t>3</w:t>
-      </w:r>
-      <w:r>
-        <w:rPr>
-          <w:lang w:val="en-GB"/>
-        </w:rPr>
-        <w:t>0 hours</w:t>
+        <w:t>Alessandro Nicolini:  30 hours</w:t>
       </w:r>
     </w:p>
     <w:p>
@@ -3889,19 +4190,7 @@
         <w:rPr>
           <w:lang w:val="en-GB"/>
         </w:rPr>
-        <w:t xml:space="preserve">Giuseppe Manzi: </w:t>
-      </w:r>
-      <w:r>
-        <w:rPr>
-          <w:lang w:val="en-GB"/>
-        </w:rPr>
-        <w:t xml:space="preserve"> 9</w:t>
-      </w:r>
-      <w:r>
-        <w:rPr>
-          <w:lang w:val="en-GB"/>
-        </w:rPr>
-        <w:t xml:space="preserve"> hours</w:t>
+        <w:t>Giuseppe Manzi:  9 hours</w:t>
       </w:r>
     </w:p>
     <w:p>
@@ -3919,19 +4208,8 @@
         <w:rPr>
           <w:lang w:val="en-GB"/>
         </w:rPr>
-        <w:t xml:space="preserve">Alessandro Nicolini:  </w:t>
-      </w:r>
-      <w:r>
-        <w:rPr>
-          <w:lang w:val="en-GB"/>
-        </w:rPr>
-        <w:t xml:space="preserve">9 </w:t>
-      </w:r>
-      <w:r>
-        <w:rPr>
-          <w:lang w:val="en-GB"/>
-        </w:rPr>
-        <w:t>hours</w:t>
+        <w:lastRenderedPageBreak/>
+        <w:t>Alessandro Nicolini:  9 hours</w:t>
       </w:r>
     </w:p>
     <w:p>
@@ -3976,19 +4254,7 @@
         <w:rPr>
           <w:lang w:val="en-GB"/>
         </w:rPr>
-        <w:t xml:space="preserve">Giuseppe Manzi: </w:t>
-      </w:r>
-      <w:r>
-        <w:rPr>
-          <w:lang w:val="en-GB"/>
-        </w:rPr>
-        <w:t xml:space="preserve"> 10</w:t>
-      </w:r>
-      <w:r>
-        <w:rPr>
-          <w:lang w:val="en-GB"/>
-        </w:rPr>
-        <w:t xml:space="preserve"> hours</w:t>
+        <w:t>Giuseppe Manzi:  10 hours</w:t>
       </w:r>
     </w:p>
     <w:p>
@@ -4006,19 +4272,7 @@
         <w:rPr>
           <w:lang w:val="en-GB"/>
         </w:rPr>
-        <w:t xml:space="preserve">Alessandro Nicolini: </w:t>
-      </w:r>
-      <w:r>
-        <w:rPr>
-          <w:lang w:val="en-GB"/>
-        </w:rPr>
-        <w:t xml:space="preserve"> 10</w:t>
-      </w:r>
-      <w:r>
-        <w:rPr>
-          <w:lang w:val="en-GB"/>
-        </w:rPr>
-        <w:t xml:space="preserve"> hours</w:t>
+        <w:t>Alessandro Nicolini:  10 hours</w:t>
       </w:r>
     </w:p>
     <w:p>
@@ -4142,8 +4396,8 @@
       </w:pPr>
     </w:p>
     <w:sectPr>
-      <w:footerReference w:type="even" r:id="rId10"/>
-      <w:footerReference w:type="default" r:id="rId11"/>
+      <w:footerReference w:type="even" r:id="rId14"/>
+      <w:footerReference w:type="default" r:id="rId15"/>
       <w:pgSz w:w="12240" w:h="15840"/>
       <w:pgMar w:top="1418" w:right="1134" w:bottom="1134" w:left="1134" w:header="720" w:footer="720" w:gutter="0"/>
       <w:cols w:space="720"/>
@@ -4155,7 +4409,7 @@
 </file>
 
 <file path=word/endnotes.xml><?xml version="1.0" encoding="utf-8"?>
-<w:endnotes xmlns:wpc="http://schemas.microsoft.com/office/word/2010/wordprocessingCanvas" xmlns:mc="http://schemas.openxmlformats.org/markup-compatibility/2006" xmlns:o="urn:schemas-microsoft-com:office:office" xmlns:r="http://schemas.openxmlformats.org/officeDocument/2006/relationships" xmlns:m="http://schemas.openxmlformats.org/officeDocument/2006/math" xmlns:v="urn:schemas-microsoft-com:vml" xmlns:wp14="http://schemas.microsoft.com/office/word/2010/wordprocessingDrawing" xmlns:wp="http://schemas.openxmlformats.org/drawingml/2006/wordprocessingDrawing" xmlns:w10="urn:schemas-microsoft-com:office:word" xmlns:w="http://schemas.openxmlformats.org/wordprocessingml/2006/main" xmlns:w14="http://schemas.microsoft.com/office/word/2010/wordml" xmlns:w15="http://schemas.microsoft.com/office/word/2012/wordml" xmlns:wpg="http://schemas.microsoft.com/office/word/2010/wordprocessingGroup" xmlns:wpi="http://schemas.microsoft.com/office/word/2010/wordprocessingInk" xmlns:wne="http://schemas.microsoft.com/office/word/2006/wordml" xmlns:wps="http://schemas.microsoft.com/office/word/2010/wordprocessingShape" mc:Ignorable="w14 w15 wp14">
+<w:endnotes xmlns:wpc="http://schemas.microsoft.com/office/word/2010/wordprocessingCanvas" xmlns:mo="http://schemas.microsoft.com/office/mac/office/2008/main" xmlns:mc="http://schemas.openxmlformats.org/markup-compatibility/2006" xmlns:mv="urn:schemas-microsoft-com:mac:vml" xmlns:o="urn:schemas-microsoft-com:office:office" xmlns:r="http://schemas.openxmlformats.org/officeDocument/2006/relationships" xmlns:m="http://schemas.openxmlformats.org/officeDocument/2006/math" xmlns:v="urn:schemas-microsoft-com:vml" xmlns:wp14="http://schemas.microsoft.com/office/word/2010/wordprocessingDrawing" xmlns:wp="http://schemas.openxmlformats.org/drawingml/2006/wordprocessingDrawing" xmlns:w10="urn:schemas-microsoft-com:office:word" xmlns:w="http://schemas.openxmlformats.org/wordprocessingml/2006/main" xmlns:w14="http://schemas.microsoft.com/office/word/2010/wordml" xmlns:w15="http://schemas.microsoft.com/office/word/2012/wordml" xmlns:wpg="http://schemas.microsoft.com/office/word/2010/wordprocessingGroup" xmlns:wpi="http://schemas.microsoft.com/office/word/2010/wordprocessingInk" xmlns:wne="http://schemas.microsoft.com/office/word/2006/wordml" xmlns:wps="http://schemas.microsoft.com/office/word/2010/wordprocessingShape" mc:Ignorable="w14 w15 wp14">
   <w:endnote w:type="separator" w:id="-1">
     <w:p>
       <w:r>
@@ -4174,7 +4428,7 @@
 </file>
 
 <file path=word/footer1.xml><?xml version="1.0" encoding="utf-8"?>
-<w:ftr xmlns:wpc="http://schemas.microsoft.com/office/word/2010/wordprocessingCanvas" xmlns:mc="http://schemas.openxmlformats.org/markup-compatibility/2006" xmlns:o="urn:schemas-microsoft-com:office:office" xmlns:r="http://schemas.openxmlformats.org/officeDocument/2006/relationships" xmlns:m="http://schemas.openxmlformats.org/officeDocument/2006/math" xmlns:v="urn:schemas-microsoft-com:vml" xmlns:wp14="http://schemas.microsoft.com/office/word/2010/wordprocessingDrawing" xmlns:wp="http://schemas.openxmlformats.org/drawingml/2006/wordprocessingDrawing" xmlns:w10="urn:schemas-microsoft-com:office:word" xmlns:w="http://schemas.openxmlformats.org/wordprocessingml/2006/main" xmlns:w14="http://schemas.microsoft.com/office/word/2010/wordml" xmlns:w15="http://schemas.microsoft.com/office/word/2012/wordml" xmlns:wpg="http://schemas.microsoft.com/office/word/2010/wordprocessingGroup" xmlns:wpi="http://schemas.microsoft.com/office/word/2010/wordprocessingInk" xmlns:wne="http://schemas.microsoft.com/office/word/2006/wordml" xmlns:wps="http://schemas.microsoft.com/office/word/2010/wordprocessingShape" mc:Ignorable="w14 w15 wp14">
+<w:ftr xmlns:wpc="http://schemas.microsoft.com/office/word/2010/wordprocessingCanvas" xmlns:mo="http://schemas.microsoft.com/office/mac/office/2008/main" xmlns:mc="http://schemas.openxmlformats.org/markup-compatibility/2006" xmlns:mv="urn:schemas-microsoft-com:mac:vml" xmlns:o="urn:schemas-microsoft-com:office:office" xmlns:r="http://schemas.openxmlformats.org/officeDocument/2006/relationships" xmlns:m="http://schemas.openxmlformats.org/officeDocument/2006/math" xmlns:v="urn:schemas-microsoft-com:vml" xmlns:wp14="http://schemas.microsoft.com/office/word/2010/wordprocessingDrawing" xmlns:wp="http://schemas.openxmlformats.org/drawingml/2006/wordprocessingDrawing" xmlns:w10="urn:schemas-microsoft-com:office:word" xmlns:w="http://schemas.openxmlformats.org/wordprocessingml/2006/main" xmlns:w14="http://schemas.microsoft.com/office/word/2010/wordml" xmlns:w15="http://schemas.microsoft.com/office/word/2012/wordml" xmlns:wpg="http://schemas.microsoft.com/office/word/2010/wordprocessingGroup" xmlns:wpi="http://schemas.microsoft.com/office/word/2010/wordprocessingInk" xmlns:wne="http://schemas.microsoft.com/office/word/2006/wordml" xmlns:wps="http://schemas.microsoft.com/office/word/2010/wordprocessingShape" mc:Ignorable="w14 w15 wp14">
   <w:p>
     <w:pPr>
       <w:pStyle w:val="Pidipagina"/>
@@ -4212,7 +4466,7 @@
 </file>
 
 <file path=word/footer2.xml><?xml version="1.0" encoding="utf-8"?>
-<w:ftr xmlns:wpc="http://schemas.microsoft.com/office/word/2010/wordprocessingCanvas" xmlns:mc="http://schemas.openxmlformats.org/markup-compatibility/2006" xmlns:o="urn:schemas-microsoft-com:office:office" xmlns:r="http://schemas.openxmlformats.org/officeDocument/2006/relationships" xmlns:m="http://schemas.openxmlformats.org/officeDocument/2006/math" xmlns:v="urn:schemas-microsoft-com:vml" xmlns:wp14="http://schemas.microsoft.com/office/word/2010/wordprocessingDrawing" xmlns:wp="http://schemas.openxmlformats.org/drawingml/2006/wordprocessingDrawing" xmlns:w10="urn:schemas-microsoft-com:office:word" xmlns:w="http://schemas.openxmlformats.org/wordprocessingml/2006/main" xmlns:w14="http://schemas.microsoft.com/office/word/2010/wordml" xmlns:w15="http://schemas.microsoft.com/office/word/2012/wordml" xmlns:wpg="http://schemas.microsoft.com/office/word/2010/wordprocessingGroup" xmlns:wpi="http://schemas.microsoft.com/office/word/2010/wordprocessingInk" xmlns:wne="http://schemas.microsoft.com/office/word/2006/wordml" xmlns:wps="http://schemas.microsoft.com/office/word/2010/wordprocessingShape" mc:Ignorable="w14 w15 wp14">
+<w:ftr xmlns:wpc="http://schemas.microsoft.com/office/word/2010/wordprocessingCanvas" xmlns:mo="http://schemas.microsoft.com/office/mac/office/2008/main" xmlns:mc="http://schemas.openxmlformats.org/markup-compatibility/2006" xmlns:mv="urn:schemas-microsoft-com:mac:vml" xmlns:o="urn:schemas-microsoft-com:office:office" xmlns:r="http://schemas.openxmlformats.org/officeDocument/2006/relationships" xmlns:m="http://schemas.openxmlformats.org/officeDocument/2006/math" xmlns:v="urn:schemas-microsoft-com:vml" xmlns:wp14="http://schemas.microsoft.com/office/word/2010/wordprocessingDrawing" xmlns:wp="http://schemas.openxmlformats.org/drawingml/2006/wordprocessingDrawing" xmlns:w10="urn:schemas-microsoft-com:office:word" xmlns:w="http://schemas.openxmlformats.org/wordprocessingml/2006/main" xmlns:w14="http://schemas.microsoft.com/office/word/2010/wordml" xmlns:w15="http://schemas.microsoft.com/office/word/2012/wordml" xmlns:wpg="http://schemas.microsoft.com/office/word/2010/wordprocessingGroup" xmlns:wpi="http://schemas.microsoft.com/office/word/2010/wordprocessingInk" xmlns:wne="http://schemas.microsoft.com/office/word/2006/wordml" xmlns:wps="http://schemas.microsoft.com/office/word/2010/wordprocessingShape" mc:Ignorable="w14 w15 wp14">
   <w:p>
     <w:pPr>
       <w:pStyle w:val="Pidipagina"/>
@@ -4244,7 +4498,7 @@
         <w:rStyle w:val="Numeropagina"/>
         <w:noProof/>
       </w:rPr>
-      <w:t>6</w:t>
+      <w:t>7</w:t>
     </w:r>
     <w:r>
       <w:rPr>
@@ -4263,7 +4517,7 @@
 </file>
 
 <file path=word/footnotes.xml><?xml version="1.0" encoding="utf-8"?>
-<w:footnotes xmlns:wpc="http://schemas.microsoft.com/office/word/2010/wordprocessingCanvas" xmlns:mc="http://schemas.openxmlformats.org/markup-compatibility/2006" xmlns:o="urn:schemas-microsoft-com:office:office" xmlns:r="http://schemas.openxmlformats.org/officeDocument/2006/relationships" xmlns:m="http://schemas.openxmlformats.org/officeDocument/2006/math" xmlns:v="urn:schemas-microsoft-com:vml" xmlns:wp14="http://schemas.microsoft.com/office/word/2010/wordprocessingDrawing" xmlns:wp="http://schemas.openxmlformats.org/drawingml/2006/wordprocessingDrawing" xmlns:w10="urn:schemas-microsoft-com:office:word" xmlns:w="http://schemas.openxmlformats.org/wordprocessingml/2006/main" xmlns:w14="http://schemas.microsoft.com/office/word/2010/wordml" xmlns:w15="http://schemas.microsoft.com/office/word/2012/wordml" xmlns:wpg="http://schemas.microsoft.com/office/word/2010/wordprocessingGroup" xmlns:wpi="http://schemas.microsoft.com/office/word/2010/wordprocessingInk" xmlns:wne="http://schemas.microsoft.com/office/word/2006/wordml" xmlns:wps="http://schemas.microsoft.com/office/word/2010/wordprocessingShape" mc:Ignorable="w14 w15 wp14">
+<w:footnotes xmlns:wpc="http://schemas.microsoft.com/office/word/2010/wordprocessingCanvas" xmlns:mo="http://schemas.microsoft.com/office/mac/office/2008/main" xmlns:mc="http://schemas.openxmlformats.org/markup-compatibility/2006" xmlns:mv="urn:schemas-microsoft-com:mac:vml" xmlns:o="urn:schemas-microsoft-com:office:office" xmlns:r="http://schemas.openxmlformats.org/officeDocument/2006/relationships" xmlns:m="http://schemas.openxmlformats.org/officeDocument/2006/math" xmlns:v="urn:schemas-microsoft-com:vml" xmlns:wp14="http://schemas.microsoft.com/office/word/2010/wordprocessingDrawing" xmlns:wp="http://schemas.openxmlformats.org/drawingml/2006/wordprocessingDrawing" xmlns:w10="urn:schemas-microsoft-com:office:word" xmlns:w="http://schemas.openxmlformats.org/wordprocessingml/2006/main" xmlns:w14="http://schemas.microsoft.com/office/word/2010/wordml" xmlns:w15="http://schemas.microsoft.com/office/word/2012/wordml" xmlns:wpg="http://schemas.microsoft.com/office/word/2010/wordprocessingGroup" xmlns:wpi="http://schemas.microsoft.com/office/word/2010/wordprocessingInk" xmlns:wne="http://schemas.microsoft.com/office/word/2006/wordml" xmlns:wps="http://schemas.microsoft.com/office/word/2010/wordprocessingShape" mc:Ignorable="w14 w15 wp14">
   <w:footnote w:type="separator" w:id="-1">
     <w:p>
       <w:r>
@@ -4282,8 +4536,8 @@
 </file>
 
 <file path=word/numbering.xml><?xml version="1.0" encoding="utf-8"?>
-<w:numbering xmlns:wpc="http://schemas.microsoft.com/office/word/2010/wordprocessingCanvas" xmlns:mc="http://schemas.openxmlformats.org/markup-compatibility/2006" xmlns:o="urn:schemas-microsoft-com:office:office" xmlns:r="http://schemas.openxmlformats.org/officeDocument/2006/relationships" xmlns:m="http://schemas.openxmlformats.org/officeDocument/2006/math" xmlns:v="urn:schemas-microsoft-com:vml" xmlns:wp14="http://schemas.microsoft.com/office/word/2010/wordprocessingDrawing" xmlns:wp="http://schemas.openxmlformats.org/drawingml/2006/wordprocessingDrawing" xmlns:w10="urn:schemas-microsoft-com:office:word" xmlns:w="http://schemas.openxmlformats.org/wordprocessingml/2006/main" xmlns:w14="http://schemas.microsoft.com/office/word/2010/wordml" xmlns:w15="http://schemas.microsoft.com/office/word/2012/wordml" xmlns:wpg="http://schemas.microsoft.com/office/word/2010/wordprocessingGroup" xmlns:wpi="http://schemas.microsoft.com/office/word/2010/wordprocessingInk" xmlns:wne="http://schemas.microsoft.com/office/word/2006/wordml" xmlns:wps="http://schemas.microsoft.com/office/word/2010/wordprocessingShape" mc:Ignorable="w14 w15 wp14">
-  <w:abstractNum w:abstractNumId="0" w15:restartNumberingAfterBreak="0">
+<w:numbering xmlns:wpc="http://schemas.microsoft.com/office/word/2010/wordprocessingCanvas" xmlns:mo="http://schemas.microsoft.com/office/mac/office/2008/main" xmlns:mc="http://schemas.openxmlformats.org/markup-compatibility/2006" xmlns:mv="urn:schemas-microsoft-com:mac:vml" xmlns:o="urn:schemas-microsoft-com:office:office" xmlns:r="http://schemas.openxmlformats.org/officeDocument/2006/relationships" xmlns:m="http://schemas.openxmlformats.org/officeDocument/2006/math" xmlns:v="urn:schemas-microsoft-com:vml" xmlns:wp14="http://schemas.microsoft.com/office/word/2010/wordprocessingDrawing" xmlns:wp="http://schemas.openxmlformats.org/drawingml/2006/wordprocessingDrawing" xmlns:w10="urn:schemas-microsoft-com:office:word" xmlns:w="http://schemas.openxmlformats.org/wordprocessingml/2006/main" xmlns:w14="http://schemas.microsoft.com/office/word/2010/wordml" xmlns:w15="http://schemas.microsoft.com/office/word/2012/wordml" xmlns:wpg="http://schemas.microsoft.com/office/word/2010/wordprocessingGroup" xmlns:wpi="http://schemas.microsoft.com/office/word/2010/wordprocessingInk" xmlns:wne="http://schemas.microsoft.com/office/word/2006/wordml" xmlns:wps="http://schemas.microsoft.com/office/word/2010/wordprocessingShape" mc:Ignorable="w14 w15 wp14">
+  <w:abstractNum w:abstractNumId="0">
     <w:nsid w:val="1BEA1AB0"/>
     <w:multiLevelType w:val="hybridMultilevel"/>
     <w:tmpl w:val="0D48C892"/>
@@ -4396,7 +4650,7 @@
       </w:rPr>
     </w:lvl>
   </w:abstractNum>
-  <w:abstractNum w:abstractNumId="1" w15:restartNumberingAfterBreak="0">
+  <w:abstractNum w:abstractNumId="1">
     <w:nsid w:val="42974AC0"/>
     <w:multiLevelType w:val="hybridMultilevel"/>
     <w:tmpl w:val="D59C6354"/>
@@ -4485,7 +4739,7 @@
       </w:pPr>
     </w:lvl>
   </w:abstractNum>
-  <w:abstractNum w:abstractNumId="2" w15:restartNumberingAfterBreak="0">
+  <w:abstractNum w:abstractNumId="2">
     <w:nsid w:val="43402AED"/>
     <w:multiLevelType w:val="hybridMultilevel"/>
     <w:tmpl w:val="0074A944"/>
@@ -4598,7 +4852,7 @@
       </w:rPr>
     </w:lvl>
   </w:abstractNum>
-  <w:abstractNum w:abstractNumId="3" w15:restartNumberingAfterBreak="0">
+  <w:abstractNum w:abstractNumId="3">
     <w:nsid w:val="493C46B9"/>
     <w:multiLevelType w:val="hybridMultilevel"/>
     <w:tmpl w:val="E25211C4"/>
@@ -4711,7 +4965,7 @@
       </w:rPr>
     </w:lvl>
   </w:abstractNum>
-  <w:abstractNum w:abstractNumId="4" w15:restartNumberingAfterBreak="0">
+  <w:abstractNum w:abstractNumId="4">
     <w:nsid w:val="4C0815F9"/>
     <w:multiLevelType w:val="hybridMultilevel"/>
     <w:tmpl w:val="4E9C4DF8"/>
@@ -4824,7 +5078,7 @@
       </w:rPr>
     </w:lvl>
   </w:abstractNum>
-  <w:abstractNum w:abstractNumId="5" w15:restartNumberingAfterBreak="0">
+  <w:abstractNum w:abstractNumId="5">
     <w:nsid w:val="4CE525A0"/>
     <w:multiLevelType w:val="hybridMultilevel"/>
     <w:tmpl w:val="F7A8A816"/>
@@ -4937,7 +5191,7 @@
       </w:rPr>
     </w:lvl>
   </w:abstractNum>
-  <w:abstractNum w:abstractNumId="6" w15:restartNumberingAfterBreak="0">
+  <w:abstractNum w:abstractNumId="6">
     <w:nsid w:val="53716ECC"/>
     <w:multiLevelType w:val="hybridMultilevel"/>
     <w:tmpl w:val="B1126C98"/>
@@ -5050,7 +5304,7 @@
       </w:rPr>
     </w:lvl>
   </w:abstractNum>
-  <w:abstractNum w:abstractNumId="7" w15:restartNumberingAfterBreak="0">
+  <w:abstractNum w:abstractNumId="7">
     <w:nsid w:val="55957D36"/>
     <w:multiLevelType w:val="multilevel"/>
     <w:tmpl w:val="0410001F"/>
@@ -5137,7 +5391,7 @@
       </w:pPr>
     </w:lvl>
   </w:abstractNum>
-  <w:abstractNum w:abstractNumId="8" w15:restartNumberingAfterBreak="0">
+  <w:abstractNum w:abstractNumId="8">
     <w:nsid w:val="55D80236"/>
     <w:multiLevelType w:val="hybridMultilevel"/>
     <w:tmpl w:val="0ADC0C46"/>
@@ -5250,7 +5504,7 @@
       </w:rPr>
     </w:lvl>
   </w:abstractNum>
-  <w:abstractNum w:abstractNumId="9" w15:restartNumberingAfterBreak="0">
+  <w:abstractNum w:abstractNumId="9">
     <w:nsid w:val="65D603BE"/>
     <w:multiLevelType w:val="multilevel"/>
     <w:tmpl w:val="0410001D"/>
@@ -5337,7 +5591,7 @@
       </w:pPr>
     </w:lvl>
   </w:abstractNum>
-  <w:abstractNum w:abstractNumId="10" w15:restartNumberingAfterBreak="0">
+  <w:abstractNum w:abstractNumId="10">
     <w:nsid w:val="6FB259FC"/>
     <w:multiLevelType w:val="hybridMultilevel"/>
     <w:tmpl w:val="D5A6D21A"/>
@@ -5500,7 +5754,7 @@
     </w:rPrDefault>
     <w:pPrDefault/>
   </w:docDefaults>
-  <w:latentStyles w:defLockedState="0" w:defUIPriority="99" w:defSemiHidden="0" w:defUnhideWhenUsed="0" w:defQFormat="0" w:count="371">
+  <w:latentStyles w:defLockedState="0" w:defUIPriority="99" w:defSemiHidden="0" w:defUnhideWhenUsed="0" w:defQFormat="0" w:count="380">
     <w:lsdException w:name="Normal" w:uiPriority="0" w:qFormat="1"/>
     <w:lsdException w:name="heading 1" w:uiPriority="9" w:qFormat="1"/>
     <w:lsdException w:name="heading 2" w:semiHidden="1" w:uiPriority="9" w:unhideWhenUsed="1" w:qFormat="1"/>
@@ -6448,6 +6702,7 @@
     <w:uiPriority w:val="59"/>
     <w:rsid w:val="00DD0496"/>
     <w:tblPr>
+      <w:tblInd w:w="0" w:type="dxa"/>
       <w:tblBorders>
         <w:top w:val="single" w:sz="4" w:space="0" w:color="auto"/>
         <w:left w:val="single" w:sz="4" w:space="0" w:color="auto"/>
@@ -6456,6 +6711,12 @@
         <w:insideH w:val="single" w:sz="4" w:space="0" w:color="auto"/>
         <w:insideV w:val="single" w:sz="4" w:space="0" w:color="auto"/>
       </w:tblBorders>
+      <w:tblCellMar>
+        <w:top w:w="0" w:type="dxa"/>
+        <w:left w:w="108" w:type="dxa"/>
+        <w:bottom w:w="0" w:type="dxa"/>
+        <w:right w:w="108" w:type="dxa"/>
+      </w:tblCellMar>
     </w:tblPr>
   </w:style>
   <w:style w:type="table" w:styleId="Sfondochiaro-Colore1">
@@ -6469,10 +6730,17 @@
     <w:tblPr>
       <w:tblStyleRowBandSize w:val="1"/>
       <w:tblStyleColBandSize w:val="1"/>
+      <w:tblInd w:w="0" w:type="dxa"/>
       <w:tblBorders>
         <w:top w:val="single" w:sz="8" w:space="0" w:color="4F81BD" w:themeColor="accent1"/>
         <w:bottom w:val="single" w:sz="8" w:space="0" w:color="4F81BD" w:themeColor="accent1"/>
       </w:tblBorders>
+      <w:tblCellMar>
+        <w:top w:w="0" w:type="dxa"/>
+        <w:left w:w="108" w:type="dxa"/>
+        <w:bottom w:w="0" w:type="dxa"/>
+        <w:right w:w="108" w:type="dxa"/>
+      </w:tblCellMar>
     </w:tblPr>
     <w:tblStylePr w:type="firstRow">
       <w:pPr>
@@ -6627,6 +6895,7 @@
     <w:tblPr>
       <w:tblStyleRowBandSize w:val="1"/>
       <w:tblStyleColBandSize w:val="1"/>
+      <w:tblInd w:w="0" w:type="dxa"/>
       <w:tblBorders>
         <w:top w:val="single" w:sz="4" w:space="0" w:color="E5B8B7" w:themeColor="accent2" w:themeTint="66"/>
         <w:left w:val="single" w:sz="4" w:space="0" w:color="E5B8B7" w:themeColor="accent2" w:themeTint="66"/>
@@ -6635,6 +6904,12 @@
         <w:insideH w:val="single" w:sz="4" w:space="0" w:color="E5B8B7" w:themeColor="accent2" w:themeTint="66"/>
         <w:insideV w:val="single" w:sz="4" w:space="0" w:color="E5B8B7" w:themeColor="accent2" w:themeTint="66"/>
       </w:tblBorders>
+      <w:tblCellMar>
+        <w:top w:w="0" w:type="dxa"/>
+        <w:left w:w="108" w:type="dxa"/>
+        <w:bottom w:w="0" w:type="dxa"/>
+        <w:right w:w="108" w:type="dxa"/>
+      </w:tblCellMar>
     </w:tblPr>
     <w:tblStylePr w:type="firstRow">
       <w:rPr>
@@ -6677,12 +6952,13 @@
       </w:rPr>
     </w:tblStylePr>
   </w:style>
-  <w:style w:type="table" w:styleId="Grigliatabellachiara">
+  <w:style w:type="table" w:styleId="Tabellagrigliachiara">
     <w:name w:val="Grid Table Light"/>
     <w:basedOn w:val="Tabellanormale"/>
     <w:uiPriority w:val="40"/>
     <w:rsid w:val="00937BF4"/>
     <w:tblPr>
+      <w:tblInd w:w="0" w:type="dxa"/>
       <w:tblBorders>
         <w:top w:val="single" w:sz="4" w:space="0" w:color="BFBFBF" w:themeColor="background1" w:themeShade="BF"/>
         <w:left w:val="single" w:sz="4" w:space="0" w:color="BFBFBF" w:themeColor="background1" w:themeShade="BF"/>
@@ -6691,6 +6967,12 @@
         <w:insideH w:val="single" w:sz="4" w:space="0" w:color="BFBFBF" w:themeColor="background1" w:themeShade="BF"/>
         <w:insideV w:val="single" w:sz="4" w:space="0" w:color="BFBFBF" w:themeColor="background1" w:themeShade="BF"/>
       </w:tblBorders>
+      <w:tblCellMar>
+        <w:top w:w="0" w:type="dxa"/>
+        <w:left w:w="108" w:type="dxa"/>
+        <w:bottom w:w="0" w:type="dxa"/>
+        <w:right w:w="108" w:type="dxa"/>
+      </w:tblCellMar>
     </w:tblPr>
   </w:style>
   <w:style w:type="table" w:styleId="Tabellasemplice3">
@@ -6701,6 +6983,13 @@
     <w:tblPr>
       <w:tblStyleRowBandSize w:val="1"/>
       <w:tblStyleColBandSize w:val="1"/>
+      <w:tblInd w:w="0" w:type="dxa"/>
+      <w:tblCellMar>
+        <w:top w:w="0" w:type="dxa"/>
+        <w:left w:w="108" w:type="dxa"/>
+        <w:bottom w:w="0" w:type="dxa"/>
+        <w:right w:w="108" w:type="dxa"/>
+      </w:tblCellMar>
     </w:tblPr>
     <w:tblStylePr w:type="firstRow">
       <w:rPr>
@@ -6791,6 +7080,7 @@
     <w:tblPr>
       <w:tblStyleRowBandSize w:val="1"/>
       <w:tblStyleColBandSize w:val="1"/>
+      <w:tblInd w:w="0" w:type="dxa"/>
       <w:tblBorders>
         <w:top w:val="single" w:sz="4" w:space="0" w:color="95B3D7" w:themeColor="accent1" w:themeTint="99"/>
         <w:left w:val="single" w:sz="4" w:space="0" w:color="95B3D7" w:themeColor="accent1" w:themeTint="99"/>
@@ -6799,6 +7089,12 @@
         <w:insideH w:val="single" w:sz="4" w:space="0" w:color="95B3D7" w:themeColor="accent1" w:themeTint="99"/>
         <w:insideV w:val="single" w:sz="4" w:space="0" w:color="95B3D7" w:themeColor="accent1" w:themeTint="99"/>
       </w:tblBorders>
+      <w:tblCellMar>
+        <w:top w:w="0" w:type="dxa"/>
+        <w:left w:w="108" w:type="dxa"/>
+        <w:bottom w:w="0" w:type="dxa"/>
+        <w:right w:w="108" w:type="dxa"/>
+      </w:tblCellMar>
     </w:tblPr>
     <w:tblStylePr w:type="firstRow">
       <w:rPr>
@@ -6869,6 +7165,7 @@
     <w:tblPr>
       <w:tblStyleRowBandSize w:val="1"/>
       <w:tblStyleColBandSize w:val="1"/>
+      <w:tblInd w:w="0" w:type="dxa"/>
       <w:tblBorders>
         <w:top w:val="single" w:sz="4" w:space="0" w:color="B8CCE4" w:themeColor="accent1" w:themeTint="66"/>
         <w:left w:val="single" w:sz="4" w:space="0" w:color="B8CCE4" w:themeColor="accent1" w:themeTint="66"/>
@@ -6877,6 +7174,12 @@
         <w:insideH w:val="single" w:sz="4" w:space="0" w:color="B8CCE4" w:themeColor="accent1" w:themeTint="66"/>
         <w:insideV w:val="single" w:sz="4" w:space="0" w:color="B8CCE4" w:themeColor="accent1" w:themeTint="66"/>
       </w:tblBorders>
+      <w:tblCellMar>
+        <w:top w:w="0" w:type="dxa"/>
+        <w:left w:w="108" w:type="dxa"/>
+        <w:bottom w:w="0" w:type="dxa"/>
+        <w:right w:w="108" w:type="dxa"/>
+      </w:tblCellMar>
     </w:tblPr>
     <w:tblStylePr w:type="firstRow">
       <w:rPr>
@@ -6923,12 +7226,19 @@
     <w:tblPr>
       <w:tblStyleRowBandSize w:val="1"/>
       <w:tblStyleColBandSize w:val="1"/>
+      <w:tblInd w:w="0" w:type="dxa"/>
       <w:tblBorders>
         <w:top w:val="single" w:sz="2" w:space="0" w:color="95B3D7" w:themeColor="accent1" w:themeTint="99"/>
         <w:bottom w:val="single" w:sz="2" w:space="0" w:color="95B3D7" w:themeColor="accent1" w:themeTint="99"/>
         <w:insideH w:val="single" w:sz="2" w:space="0" w:color="95B3D7" w:themeColor="accent1" w:themeTint="99"/>
         <w:insideV w:val="single" w:sz="2" w:space="0" w:color="95B3D7" w:themeColor="accent1" w:themeTint="99"/>
       </w:tblBorders>
+      <w:tblCellMar>
+        <w:top w:w="0" w:type="dxa"/>
+        <w:left w:w="108" w:type="dxa"/>
+        <w:bottom w:w="0" w:type="dxa"/>
+        <w:right w:w="108" w:type="dxa"/>
+      </w:tblCellMar>
     </w:tblPr>
     <w:tblStylePr w:type="firstRow">
       <w:rPr>
@@ -6998,6 +7308,7 @@
     <w:tblPr>
       <w:tblStyleRowBandSize w:val="1"/>
       <w:tblStyleColBandSize w:val="1"/>
+      <w:tblInd w:w="0" w:type="dxa"/>
       <w:tblBorders>
         <w:top w:val="single" w:sz="4" w:space="0" w:color="95B3D7" w:themeColor="accent1" w:themeTint="99"/>
         <w:left w:val="single" w:sz="4" w:space="0" w:color="95B3D7" w:themeColor="accent1" w:themeTint="99"/>
@@ -7006,6 +7317,12 @@
         <w:insideH w:val="single" w:sz="4" w:space="0" w:color="95B3D7" w:themeColor="accent1" w:themeTint="99"/>
         <w:insideV w:val="single" w:sz="4" w:space="0" w:color="95B3D7" w:themeColor="accent1" w:themeTint="99"/>
       </w:tblBorders>
+      <w:tblCellMar>
+        <w:top w:w="0" w:type="dxa"/>
+        <w:left w:w="108" w:type="dxa"/>
+        <w:bottom w:w="0" w:type="dxa"/>
+        <w:right w:w="108" w:type="dxa"/>
+      </w:tblCellMar>
     </w:tblPr>
     <w:tblStylePr w:type="firstRow">
       <w:rPr>
@@ -7080,607 +7397,6 @@
     </w:rPr>
   </w:style>
 </w:styles>
-</file>
-
-<file path=word/glossary/document.xml><?xml version="1.0" encoding="utf-8"?>
-<w:glossaryDocument xmlns:wpc="http://schemas.microsoft.com/office/word/2010/wordprocessingCanvas" xmlns:mc="http://schemas.openxmlformats.org/markup-compatibility/2006" xmlns:o="urn:schemas-microsoft-com:office:office" xmlns:r="http://schemas.openxmlformats.org/officeDocument/2006/relationships" xmlns:m="http://schemas.openxmlformats.org/officeDocument/2006/math" xmlns:v="urn:schemas-microsoft-com:vml" xmlns:wp14="http://schemas.microsoft.com/office/word/2010/wordprocessingDrawing" xmlns:wp="http://schemas.openxmlformats.org/drawingml/2006/wordprocessingDrawing" xmlns:w10="urn:schemas-microsoft-com:office:word" xmlns:w="http://schemas.openxmlformats.org/wordprocessingml/2006/main" xmlns:w14="http://schemas.microsoft.com/office/word/2010/wordml" xmlns:w15="http://schemas.microsoft.com/office/word/2012/wordml" xmlns:wpg="http://schemas.microsoft.com/office/word/2010/wordprocessingGroup" xmlns:wpi="http://schemas.microsoft.com/office/word/2010/wordprocessingInk" xmlns:wne="http://schemas.microsoft.com/office/word/2006/wordml" xmlns:wps="http://schemas.microsoft.com/office/word/2010/wordprocessingShape" mc:Ignorable="w14 w15 wp14"/>
-</file>
-
-<file path=word/glossary/fontTable.xml><?xml version="1.0" encoding="utf-8"?>
-<w:fonts xmlns:mc="http://schemas.openxmlformats.org/markup-compatibility/2006" xmlns:r="http://schemas.openxmlformats.org/officeDocument/2006/relationships" xmlns:w="http://schemas.openxmlformats.org/wordprocessingml/2006/main" xmlns:w14="http://schemas.microsoft.com/office/word/2010/wordml" xmlns:w15="http://schemas.microsoft.com/office/word/2012/wordml" mc:Ignorable="w14 w15">
-  <w:font w:name="Symbol">
-    <w:panose1 w:val="05050102010706020507"/>
-    <w:charset w:val="02"/>
-    <w:family w:val="roman"/>
-    <w:pitch w:val="variable"/>
-    <w:sig w:usb0="00000000" w:usb1="10000000" w:usb2="00000000" w:usb3="00000000" w:csb0="80000000" w:csb1="00000000"/>
-  </w:font>
-  <w:font w:name="Times New Roman">
-    <w:panose1 w:val="02020603050405020304"/>
-    <w:charset w:val="00"/>
-    <w:family w:val="roman"/>
-    <w:pitch w:val="variable"/>
-    <w:sig w:usb0="E0002EFF" w:usb1="C0007843" w:usb2="00000009" w:usb3="00000000" w:csb0="000001FF" w:csb1="00000000"/>
-  </w:font>
-  <w:font w:name="Courier New">
-    <w:panose1 w:val="02070309020205020404"/>
-    <w:charset w:val="00"/>
-    <w:family w:val="modern"/>
-    <w:pitch w:val="fixed"/>
-    <w:sig w:usb0="E0002EFF" w:usb1="C0007843" w:usb2="00000009" w:usb3="00000000" w:csb0="000001FF" w:csb1="00000000"/>
-  </w:font>
-  <w:font w:name="Wingdings">
-    <w:panose1 w:val="05000000000000000000"/>
-    <w:charset w:val="02"/>
-    <w:family w:val="auto"/>
-    <w:pitch w:val="variable"/>
-    <w:sig w:usb0="00000000" w:usb1="10000000" w:usb2="00000000" w:usb3="00000000" w:csb0="80000000" w:csb1="00000000"/>
-  </w:font>
-  <w:font w:name="Cambria">
-    <w:altName w:val="Cambria"/>
-    <w:panose1 w:val="02040503050406030204"/>
-    <w:charset w:val="00"/>
-    <w:family w:val="roman"/>
-    <w:pitch w:val="variable"/>
-    <w:sig w:usb0="E00002FF" w:usb1="400004FF" w:usb2="00000000" w:usb3="00000000" w:csb0="0000019F" w:csb1="00000000"/>
-  </w:font>
-  <w:font w:name="MS Mincho">
-    <w:altName w:val="ＭＳ 明朝"/>
-    <w:panose1 w:val="02020609040205080304"/>
-    <w:charset w:val="80"/>
-    <w:family w:val="roman"/>
-    <w:notTrueType/>
-    <w:pitch w:val="fixed"/>
-    <w:sig w:usb0="00000001" w:usb1="08070000" w:usb2="00000010" w:usb3="00000000" w:csb0="00020000" w:csb1="00000000"/>
-  </w:font>
-  <w:font w:name="Calibri">
-    <w:panose1 w:val="020F0502020204030204"/>
-    <w:charset w:val="00"/>
-    <w:family w:val="swiss"/>
-    <w:pitch w:val="variable"/>
-    <w:sig w:usb0="E00002FF" w:usb1="4000ACFF" w:usb2="00000001" w:usb3="00000000" w:csb0="0000019F" w:csb1="00000000"/>
-  </w:font>
-  <w:font w:name="MS Gothic">
-    <w:altName w:val="ＭＳ ゴシック"/>
-    <w:panose1 w:val="020B0609070205080204"/>
-    <w:charset w:val="80"/>
-    <w:family w:val="modern"/>
-    <w:notTrueType/>
-    <w:pitch w:val="fixed"/>
-    <w:sig w:usb0="00000001" w:usb1="08070000" w:usb2="00000010" w:usb3="00000000" w:csb0="00020000" w:csb1="00000000"/>
-  </w:font>
-  <w:font w:name="Lucida Grande">
-    <w:charset w:val="00"/>
-    <w:family w:val="auto"/>
-    <w:pitch w:val="variable"/>
-    <w:sig w:usb0="E1000AEF" w:usb1="5000A1FF" w:usb2="00000000" w:usb3="00000000" w:csb0="000001BF" w:csb1="00000000"/>
-  </w:font>
-  <w:font w:name="Times">
-    <w:panose1 w:val="02020603050405020304"/>
-    <w:charset w:val="00"/>
-    <w:family w:val="roman"/>
-    <w:pitch w:val="variable"/>
-    <w:sig w:usb0="E0002EFF" w:usb1="C0007843" w:usb2="00000009" w:usb3="00000000" w:csb0="000001FF" w:csb1="00000000"/>
-  </w:font>
-  <w:font w:name="Arial">
-    <w:panose1 w:val="020B0604020202020204"/>
-    <w:charset w:val="00"/>
-    <w:family w:val="swiss"/>
-    <w:pitch w:val="variable"/>
-    <w:sig w:usb0="E0002EFF" w:usb1="C0007843" w:usb2="00000009" w:usb3="00000000" w:csb0="000001FF" w:csb1="00000000"/>
-  </w:font>
-  <w:font w:name="SFRM1728">
-    <w:panose1 w:val="00000000000000000000"/>
-    <w:charset w:val="00"/>
-    <w:family w:val="auto"/>
-    <w:notTrueType/>
-    <w:pitch w:val="default"/>
-    <w:sig w:usb0="00000003" w:usb1="00000000" w:usb2="00000000" w:usb3="00000000" w:csb0="00000001" w:csb1="00000000"/>
-  </w:font>
-  <w:font w:name="SFBX1728">
-    <w:panose1 w:val="00000000000000000000"/>
-    <w:charset w:val="00"/>
-    <w:family w:val="auto"/>
-    <w:notTrueType/>
-    <w:pitch w:val="default"/>
-    <w:sig w:usb0="00000003" w:usb1="00000000" w:usb2="00000000" w:usb3="00000000" w:csb0="00000001" w:csb1="00000000"/>
-  </w:font>
-  <w:font w:name="Cambria Math">
-    <w:panose1 w:val="02040503050406030204"/>
-    <w:charset w:val="00"/>
-    <w:family w:val="roman"/>
-    <w:pitch w:val="variable"/>
-    <w:sig w:usb0="E00002FF" w:usb1="420024FF" w:usb2="00000000" w:usb3="00000000" w:csb0="0000019F" w:csb1="00000000"/>
-  </w:font>
-  <w:font w:name="Calibri Light">
-    <w:panose1 w:val="020F0302020204030204"/>
-    <w:charset w:val="00"/>
-    <w:family w:val="swiss"/>
-    <w:pitch w:val="variable"/>
-    <w:sig w:usb0="A00002EF" w:usb1="4000207B" w:usb2="00000000" w:usb3="00000000" w:csb0="0000019F" w:csb1="00000000"/>
-  </w:font>
-</w:fonts>
-</file>
-
-<file path=word/glossary/settings.xml><?xml version="1.0" encoding="utf-8"?>
-<w:settings xmlns:mc="http://schemas.openxmlformats.org/markup-compatibility/2006" xmlns:o="urn:schemas-microsoft-com:office:office" xmlns:r="http://schemas.openxmlformats.org/officeDocument/2006/relationships" xmlns:m="http://schemas.openxmlformats.org/officeDocument/2006/math" xmlns:v="urn:schemas-microsoft-com:vml" xmlns:w10="urn:schemas-microsoft-com:office:word" xmlns:w="http://schemas.openxmlformats.org/wordprocessingml/2006/main" xmlns:w14="http://schemas.microsoft.com/office/word/2010/wordml" xmlns:w15="http://schemas.microsoft.com/office/word/2012/wordml" xmlns:sl="http://schemas.openxmlformats.org/schemaLibrary/2006/main" mc:Ignorable="w14 w15">
-  <w:view w:val="normal"/>
-  <w:defaultTabStop w:val="708"/>
-  <w:hyphenationZone w:val="283"/>
-  <w:characterSpacingControl w:val="doNotCompress"/>
-  <w:compat>
-    <w:useFELayout/>
-    <w:compatSetting w:name="compatibilityMode" w:uri="http://schemas.microsoft.com/office/word" w:val="15"/>
-    <w:compatSetting w:name="overrideTableStyleFontSizeAndJustification" w:uri="http://schemas.microsoft.com/office/word" w:val="1"/>
-    <w:compatSetting w:name="enableOpenTypeFeatures" w:uri="http://schemas.microsoft.com/office/word" w:val="1"/>
-    <w:compatSetting w:name="doNotFlipMirrorIndents" w:uri="http://schemas.microsoft.com/office/word" w:val="1"/>
-    <w:compatSetting w:name="differentiateMultirowTableHeaders" w:uri="http://schemas.microsoft.com/office/word" w:val="1"/>
-  </w:compat>
-  <w:rsids>
-    <w:rsidRoot w:val="00AC70CA"/>
-    <w:rsid w:val="00AC70CA"/>
-    <w:rsid w:val="00BE1399"/>
-  </w:rsids>
-  <m:mathPr>
-    <m:mathFont m:val="Cambria Math"/>
-    <m:brkBin m:val="before"/>
-    <m:brkBinSub m:val="--"/>
-    <m:smallFrac m:val="0"/>
-    <m:dispDef/>
-    <m:lMargin m:val="0"/>
-    <m:rMargin m:val="0"/>
-    <m:defJc m:val="centerGroup"/>
-    <m:wrapIndent m:val="1440"/>
-    <m:intLim m:val="subSup"/>
-    <m:naryLim m:val="undOvr"/>
-  </m:mathPr>
-  <w:themeFontLang w:val="it-IT"/>
-  <w:clrSchemeMapping w:bg1="light1" w:t1="dark1" w:bg2="light2" w:t2="dark2" w:accent1="accent1" w:accent2="accent2" w:accent3="accent3" w:accent4="accent4" w:accent5="accent5" w:accent6="accent6" w:hyperlink="hyperlink" w:followedHyperlink="followedHyperlink"/>
-  <w:decimalSymbol w:val=","/>
-  <w:listSeparator w:val=";"/>
-  <w15:chartTrackingRefBased/>
-</w:settings>
-</file>
-
-<file path=word/glossary/styles.xml><?xml version="1.0" encoding="utf-8"?>
-<w:styles xmlns:mc="http://schemas.openxmlformats.org/markup-compatibility/2006" xmlns:r="http://schemas.openxmlformats.org/officeDocument/2006/relationships" xmlns:w="http://schemas.openxmlformats.org/wordprocessingml/2006/main" xmlns:w14="http://schemas.microsoft.com/office/word/2010/wordml" xmlns:w15="http://schemas.microsoft.com/office/word/2012/wordml" mc:Ignorable="w14 w15">
-  <w:docDefaults>
-    <w:rPrDefault>
-      <w:rPr>
-        <w:rFonts w:asciiTheme="minorHAnsi" w:eastAsiaTheme="minorEastAsia" w:hAnsiTheme="minorHAnsi" w:cstheme="minorBidi"/>
-        <w:sz w:val="22"/>
-        <w:szCs w:val="22"/>
-        <w:lang w:val="it-IT" w:eastAsia="it-IT" w:bidi="ar-SA"/>
-      </w:rPr>
-    </w:rPrDefault>
-    <w:pPrDefault>
-      <w:pPr>
-        <w:spacing w:after="160" w:line="259" w:lineRule="auto"/>
-      </w:pPr>
-    </w:pPrDefault>
-  </w:docDefaults>
-  <w:latentStyles w:defLockedState="0" w:defUIPriority="99" w:defSemiHidden="0" w:defUnhideWhenUsed="0" w:defQFormat="0" w:count="371">
-    <w:lsdException w:name="Normal" w:uiPriority="0" w:qFormat="1"/>
-    <w:lsdException w:name="heading 1" w:uiPriority="9" w:qFormat="1"/>
-    <w:lsdException w:name="heading 2" w:semiHidden="1" w:uiPriority="9" w:unhideWhenUsed="1" w:qFormat="1"/>
-    <w:lsdException w:name="heading 3" w:semiHidden="1" w:uiPriority="9" w:unhideWhenUsed="1" w:qFormat="1"/>
-    <w:lsdException w:name="heading 4" w:semiHidden="1" w:uiPriority="9" w:unhideWhenUsed="1" w:qFormat="1"/>
-    <w:lsdException w:name="heading 5" w:semiHidden="1" w:uiPriority="9" w:unhideWhenUsed="1" w:qFormat="1"/>
-    <w:lsdException w:name="heading 6" w:semiHidden="1" w:uiPriority="9" w:unhideWhenUsed="1" w:qFormat="1"/>
-    <w:lsdException w:name="heading 7" w:semiHidden="1" w:uiPriority="9" w:unhideWhenUsed="1" w:qFormat="1"/>
-    <w:lsdException w:name="heading 8" w:semiHidden="1" w:uiPriority="9" w:unhideWhenUsed="1" w:qFormat="1"/>
-    <w:lsdException w:name="heading 9" w:semiHidden="1" w:uiPriority="9" w:unhideWhenUsed="1" w:qFormat="1"/>
-    <w:lsdException w:name="index 1" w:semiHidden="1" w:unhideWhenUsed="1"/>
-    <w:lsdException w:name="index 2" w:semiHidden="1" w:unhideWhenUsed="1"/>
-    <w:lsdException w:name="index 3" w:semiHidden="1" w:unhideWhenUsed="1"/>
-    <w:lsdException w:name="index 4" w:semiHidden="1" w:unhideWhenUsed="1"/>
-    <w:lsdException w:name="index 5" w:semiHidden="1" w:unhideWhenUsed="1"/>
-    <w:lsdException w:name="index 6" w:semiHidden="1" w:unhideWhenUsed="1"/>
-    <w:lsdException w:name="index 7" w:semiHidden="1" w:unhideWhenUsed="1"/>
-    <w:lsdException w:name="index 8" w:semiHidden="1" w:unhideWhenUsed="1"/>
-    <w:lsdException w:name="index 9" w:semiHidden="1" w:unhideWhenUsed="1"/>
-    <w:lsdException w:name="toc 1" w:semiHidden="1" w:uiPriority="39" w:unhideWhenUsed="1"/>
-    <w:lsdException w:name="toc 2" w:semiHidden="1" w:uiPriority="39" w:unhideWhenUsed="1"/>
-    <w:lsdException w:name="toc 3" w:semiHidden="1" w:uiPriority="39" w:unhideWhenUsed="1"/>
-    <w:lsdException w:name="toc 4" w:semiHidden="1" w:uiPriority="39" w:unhideWhenUsed="1"/>
-    <w:lsdException w:name="toc 5" w:semiHidden="1" w:uiPriority="39" w:unhideWhenUsed="1"/>
-    <w:lsdException w:name="toc 6" w:semiHidden="1" w:uiPriority="39" w:unhideWhenUsed="1"/>
-    <w:lsdException w:name="toc 7" w:semiHidden="1" w:uiPriority="39" w:unhideWhenUsed="1"/>
-    <w:lsdException w:name="toc 8" w:semiHidden="1" w:uiPriority="39" w:unhideWhenUsed="1"/>
-    <w:lsdException w:name="toc 9" w:semiHidden="1" w:uiPriority="39" w:unhideWhenUsed="1"/>
-    <w:lsdException w:name="Normal Indent" w:semiHidden="1" w:unhideWhenUsed="1"/>
-    <w:lsdException w:name="footnote text" w:semiHidden="1" w:unhideWhenUsed="1"/>
-    <w:lsdException w:name="annotation text" w:semiHidden="1" w:unhideWhenUsed="1"/>
-    <w:lsdException w:name="header" w:semiHidden="1" w:unhideWhenUsed="1"/>
-    <w:lsdException w:name="footer" w:semiHidden="1" w:unhideWhenUsed="1"/>
-    <w:lsdException w:name="index heading" w:semiHidden="1" w:unhideWhenUsed="1"/>
-    <w:lsdException w:name="caption" w:semiHidden="1" w:uiPriority="35" w:unhideWhenUsed="1" w:qFormat="1"/>
-    <w:lsdException w:name="table of figures" w:semiHidden="1" w:unhideWhenUsed="1"/>
-    <w:lsdException w:name="envelope address" w:semiHidden="1" w:unhideWhenUsed="1"/>
-    <w:lsdException w:name="envelope return" w:semiHidden="1" w:unhideWhenUsed="1"/>
-    <w:lsdException w:name="footnote reference" w:semiHidden="1" w:unhideWhenUsed="1"/>
-    <w:lsdException w:name="annotation reference" w:semiHidden="1" w:unhideWhenUsed="1"/>
-    <w:lsdException w:name="line number" w:semiHidden="1" w:unhideWhenUsed="1"/>
-    <w:lsdException w:name="page number" w:semiHidden="1" w:unhideWhenUsed="1"/>
-    <w:lsdException w:name="endnote reference" w:semiHidden="1" w:unhideWhenUsed="1"/>
-    <w:lsdException w:name="endnote text" w:semiHidden="1" w:unhideWhenUsed="1"/>
-    <w:lsdException w:name="table of authorities" w:semiHidden="1" w:unhideWhenUsed="1"/>
-    <w:lsdException w:name="macro" w:semiHidden="1" w:unhideWhenUsed="1"/>
-    <w:lsdException w:name="toa heading" w:semiHidden="1" w:unhideWhenUsed="1"/>
-    <w:lsdException w:name="List" w:semiHidden="1" w:unhideWhenUsed="1"/>
-    <w:lsdException w:name="List Bullet" w:semiHidden="1" w:unhideWhenUsed="1"/>
-    <w:lsdException w:name="List Number" w:semiHidden="1" w:unhideWhenUsed="1"/>
-    <w:lsdException w:name="List 2" w:semiHidden="1" w:unhideWhenUsed="1"/>
-    <w:lsdException w:name="List 3" w:semiHidden="1" w:unhideWhenUsed="1"/>
-    <w:lsdException w:name="List 4" w:semiHidden="1" w:unhideWhenUsed="1"/>
-    <w:lsdException w:name="List 5" w:semiHidden="1" w:unhideWhenUsed="1"/>
-    <w:lsdException w:name="List Bullet 2" w:semiHidden="1" w:unhideWhenUsed="1"/>
-    <w:lsdException w:name="List Bullet 3" w:semiHidden="1" w:unhideWhenUsed="1"/>
-    <w:lsdException w:name="List Bullet 4" w:semiHidden="1" w:unhideWhenUsed="1"/>
-    <w:lsdException w:name="List Bullet 5" w:semiHidden="1" w:unhideWhenUsed="1"/>
-    <w:lsdException w:name="List Number 2" w:semiHidden="1" w:unhideWhenUsed="1"/>
-    <w:lsdException w:name="List Number 3" w:semiHidden="1" w:unhideWhenUsed="1"/>
-    <w:lsdException w:name="List Number 4" w:semiHidden="1" w:unhideWhenUsed="1"/>
-    <w:lsdException w:name="List Number 5" w:semiHidden="1" w:unhideWhenUsed="1"/>
-    <w:lsdException w:name="Title" w:uiPriority="10" w:qFormat="1"/>
-    <w:lsdException w:name="Closing" w:semiHidden="1" w:unhideWhenUsed="1"/>
-    <w:lsdException w:name="Signature" w:semiHidden="1" w:unhideWhenUsed="1"/>
-    <w:lsdException w:name="Default Paragraph Font" w:semiHidden="1" w:uiPriority="1" w:unhideWhenUsed="1"/>
-    <w:lsdException w:name="Body Text" w:semiHidden="1" w:unhideWhenUsed="1"/>
-    <w:lsdException w:name="Body Text Indent" w:semiHidden="1" w:unhideWhenUsed="1"/>
-    <w:lsdException w:name="List Continue" w:semiHidden="1" w:unhideWhenUsed="1"/>
-    <w:lsdException w:name="List Continue 2" w:semiHidden="1" w:unhideWhenUsed="1"/>
-    <w:lsdException w:name="List Continue 3" w:semiHidden="1" w:unhideWhenUsed="1"/>
-    <w:lsdException w:name="List Continue 4" w:semiHidden="1" w:unhideWhenUsed="1"/>
-    <w:lsdException w:name="List Continue 5" w:semiHidden="1" w:unhideWhenUsed="1"/>
-    <w:lsdException w:name="Message Header" w:semiHidden="1" w:unhideWhenUsed="1"/>
-    <w:lsdException w:name="Subtitle" w:uiPriority="11" w:qFormat="1"/>
-    <w:lsdException w:name="Salutation" w:semiHidden="1" w:unhideWhenUsed="1"/>
-    <w:lsdException w:name="Date" w:semiHidden="1" w:unhideWhenUsed="1"/>
-    <w:lsdException w:name="Body Text First Indent" w:semiHidden="1" w:unhideWhenUsed="1"/>
-    <w:lsdException w:name="Body Text First Indent 2" w:semiHidden="1" w:unhideWhenUsed="1"/>
-    <w:lsdException w:name="Note Heading" w:semiHidden="1" w:unhideWhenUsed="1"/>
-    <w:lsdException w:name="Body Text 2" w:semiHidden="1" w:unhideWhenUsed="1"/>
-    <w:lsdException w:name="Body Text 3" w:semiHidden="1" w:unhideWhenUsed="1"/>
-    <w:lsdException w:name="Body Text Indent 2" w:semiHidden="1" w:unhideWhenUsed="1"/>
-    <w:lsdException w:name="Body Text Indent 3" w:semiHidden="1" w:unhideWhenUsed="1"/>
-    <w:lsdException w:name="Block Text" w:semiHidden="1" w:unhideWhenUsed="1"/>
-    <w:lsdException w:name="Hyperlink" w:semiHidden="1" w:unhideWhenUsed="1"/>
-    <w:lsdException w:name="FollowedHyperlink" w:semiHidden="1" w:unhideWhenUsed="1"/>
-    <w:lsdException w:name="Strong" w:uiPriority="22" w:qFormat="1"/>
-    <w:lsdException w:name="Emphasis" w:uiPriority="20" w:qFormat="1"/>
-    <w:lsdException w:name="Document Map" w:semiHidden="1" w:unhideWhenUsed="1"/>
-    <w:lsdException w:name="Plain Text" w:semiHidden="1" w:unhideWhenUsed="1"/>
-    <w:lsdException w:name="E-mail Signature" w:semiHidden="1" w:unhideWhenUsed="1"/>
-    <w:lsdException w:name="HTML Top of Form" w:semiHidden="1" w:unhideWhenUsed="1"/>
-    <w:lsdException w:name="HTML Bottom of Form" w:semiHidden="1" w:unhideWhenUsed="1"/>
-    <w:lsdException w:name="Normal (Web)" w:semiHidden="1" w:unhideWhenUsed="1"/>
-    <w:lsdException w:name="HTML Acronym" w:semiHidden="1" w:unhideWhenUsed="1"/>
-    <w:lsdException w:name="HTML Address" w:semiHidden="1" w:unhideWhenUsed="1"/>
-    <w:lsdException w:name="HTML Cite" w:semiHidden="1" w:unhideWhenUsed="1"/>
-    <w:lsdException w:name="HTML Code" w:semiHidden="1" w:unhideWhenUsed="1"/>
-    <w:lsdException w:name="HTML Definition" w:semiHidden="1" w:unhideWhenUsed="1"/>
-    <w:lsdException w:name="HTML Keyboard" w:semiHidden="1" w:unhideWhenUsed="1"/>
-    <w:lsdException w:name="HTML Preformatted" w:semiHidden="1" w:unhideWhenUsed="1"/>
-    <w:lsdException w:name="HTML Sample" w:semiHidden="1" w:unhideWhenUsed="1"/>
-    <w:lsdException w:name="HTML Typewriter" w:semiHidden="1" w:unhideWhenUsed="1"/>
-    <w:lsdException w:name="HTML Variable" w:semiHidden="1" w:unhideWhenUsed="1"/>
-    <w:lsdException w:name="Normal Table" w:semiHidden="1" w:unhideWhenUsed="1"/>
-    <w:lsdException w:name="annotation subject" w:semiHidden="1" w:unhideWhenUsed="1"/>
-    <w:lsdException w:name="No List" w:semiHidden="1" w:unhideWhenUsed="1"/>
-    <w:lsdException w:name="Outline List 1" w:semiHidden="1" w:unhideWhenUsed="1"/>
-    <w:lsdException w:name="Outline List 2" w:semiHidden="1" w:unhideWhenUsed="1"/>
-    <w:lsdException w:name="Outline List 3" w:semiHidden="1" w:unhideWhenUsed="1"/>
-    <w:lsdException w:name="Table Simple 1" w:semiHidden="1" w:unhideWhenUsed="1"/>
-    <w:lsdException w:name="Table Simple 2" w:semiHidden="1" w:unhideWhenUsed="1"/>
-    <w:lsdException w:name="Table Simple 3" w:semiHidden="1" w:unhideWhenUsed="1"/>
-    <w:lsdException w:name="Table Classic 1" w:semiHidden="1" w:unhideWhenUsed="1"/>
-    <w:lsdException w:name="Table Classic 2" w:semiHidden="1" w:unhideWhenUsed="1"/>
-    <w:lsdException w:name="Table Classic 3" w:semiHidden="1" w:unhideWhenUsed="1"/>
-    <w:lsdException w:name="Table Classic 4" w:semiHidden="1" w:unhideWhenUsed="1"/>
-    <w:lsdException w:name="Table Colorful 1" w:semiHidden="1" w:unhideWhenUsed="1"/>
-    <w:lsdException w:name="Table Colorful 2" w:semiHidden="1" w:unhideWhenUsed="1"/>
-    <w:lsdException w:name="Table Colorful 3" w:semiHidden="1" w:unhideWhenUsed="1"/>
-    <w:lsdException w:name="Table Columns 1" w:semiHidden="1" w:unhideWhenUsed="1"/>
-    <w:lsdException w:name="Table Columns 2" w:semiHidden="1" w:unhideWhenUsed="1"/>
-    <w:lsdException w:name="Table Columns 3" w:semiHidden="1" w:unhideWhenUsed="1"/>
-    <w:lsdException w:name="Table Columns 4" w:semiHidden="1" w:unhideWhenUsed="1"/>
-    <w:lsdException w:name="Table Columns 5" w:semiHidden="1" w:unhideWhenUsed="1"/>
-    <w:lsdException w:name="Table Grid 1" w:semiHidden="1" w:unhideWhenUsed="1"/>
-    <w:lsdException w:name="Table Grid 2" w:semiHidden="1" w:unhideWhenUsed="1"/>
-    <w:lsdException w:name="Table Grid 3" w:semiHidden="1" w:unhideWhenUsed="1"/>
-    <w:lsdException w:name="Table Grid 4" w:semiHidden="1" w:unhideWhenUsed="1"/>
-    <w:lsdException w:name="Table Grid 5" w:semiHidden="1" w:unhideWhenUsed="1"/>
-    <w:lsdException w:name="Table Grid 6" w:semiHidden="1" w:unhideWhenUsed="1"/>
-    <w:lsdException w:name="Table Grid 7" w:semiHidden="1" w:unhideWhenUsed="1"/>
-    <w:lsdException w:name="Table Grid 8" w:semiHidden="1" w:unhideWhenUsed="1"/>
-    <w:lsdException w:name="Table List 1" w:semiHidden="1" w:unhideWhenUsed="1"/>
-    <w:lsdException w:name="Table List 2" w:semiHidden="1" w:unhideWhenUsed="1"/>
-    <w:lsdException w:name="Table List 3" w:semiHidden="1" w:unhideWhenUsed="1"/>
-    <w:lsdException w:name="Table List 4" w:semiHidden="1" w:unhideWhenUsed="1"/>
-    <w:lsdException w:name="Table List 5" w:semiHidden="1" w:unhideWhenUsed="1"/>
-    <w:lsdException w:name="Table List 6" w:semiHidden="1" w:unhideWhenUsed="1"/>
-    <w:lsdException w:name="Table List 7" w:semiHidden="1" w:unhideWhenUsed="1"/>
-    <w:lsdException w:name="Table List 8" w:semiHidden="1" w:unhideWhenUsed="1"/>
-    <w:lsdException w:name="Table 3D effects 1" w:semiHidden="1" w:unhideWhenUsed="1"/>
-    <w:lsdException w:name="Table 3D effects 2" w:semiHidden="1" w:unhideWhenUsed="1"/>
-    <w:lsdException w:name="Table 3D effects 3" w:semiHidden="1" w:unhideWhenUsed="1"/>
-    <w:lsdException w:name="Table Contemporary" w:semiHidden="1" w:unhideWhenUsed="1"/>
-    <w:lsdException w:name="Table Elegant" w:semiHidden="1" w:unhideWhenUsed="1"/>
-    <w:lsdException w:name="Table Professional" w:semiHidden="1" w:unhideWhenUsed="1"/>
-    <w:lsdException w:name="Table Subtle 1" w:semiHidden="1" w:unhideWhenUsed="1"/>
-    <w:lsdException w:name="Table Subtle 2" w:semiHidden="1" w:unhideWhenUsed="1"/>
-    <w:lsdException w:name="Table Web 1" w:semiHidden="1" w:unhideWhenUsed="1"/>
-    <w:lsdException w:name="Table Web 2" w:semiHidden="1" w:unhideWhenUsed="1"/>
-    <w:lsdException w:name="Table Web 3" w:semiHidden="1" w:unhideWhenUsed="1"/>
-    <w:lsdException w:name="Balloon Text" w:semiHidden="1" w:unhideWhenUsed="1"/>
-    <w:lsdException w:name="Table Grid" w:uiPriority="39"/>
-    <w:lsdException w:name="Table Theme" w:semiHidden="1" w:unhideWhenUsed="1"/>
-    <w:lsdException w:name="Placeholder Text" w:semiHidden="1"/>
-    <w:lsdException w:name="No Spacing" w:uiPriority="1" w:qFormat="1"/>
-    <w:lsdException w:name="Light Shading" w:uiPriority="60"/>
-    <w:lsdException w:name="Light List" w:uiPriority="61"/>
-    <w:lsdException w:name="Light Grid" w:uiPriority="62"/>
-    <w:lsdException w:name="Medium Shading 1" w:uiPriority="63"/>
-    <w:lsdException w:name="Medium Shading 2" w:uiPriority="64"/>
-    <w:lsdException w:name="Medium List 1" w:uiPriority="65"/>
-    <w:lsdException w:name="Medium List 2" w:uiPriority="66"/>
-    <w:lsdException w:name="Medium Grid 1" w:uiPriority="67"/>
-    <w:lsdException w:name="Medium Grid 2" w:uiPriority="68"/>
-    <w:lsdException w:name="Medium Grid 3" w:uiPriority="69"/>
-    <w:lsdException w:name="Dark List" w:uiPriority="70"/>
-    <w:lsdException w:name="Colorful Shading" w:uiPriority="71"/>
-    <w:lsdException w:name="Colorful List" w:uiPriority="72"/>
-    <w:lsdException w:name="Colorful Grid" w:uiPriority="73"/>
-    <w:lsdException w:name="Light Shading Accent 1" w:uiPriority="60"/>
-    <w:lsdException w:name="Light List Accent 1" w:uiPriority="61"/>
-    <w:lsdException w:name="Light Grid Accent 1" w:uiPriority="62"/>
-    <w:lsdException w:name="Medium Shading 1 Accent 1" w:uiPriority="63"/>
-    <w:lsdException w:name="Medium Shading 2 Accent 1" w:uiPriority="64"/>
-    <w:lsdException w:name="Medium List 1 Accent 1" w:uiPriority="65"/>
-    <w:lsdException w:name="Revision" w:semiHidden="1"/>
-    <w:lsdException w:name="List Paragraph" w:uiPriority="34" w:qFormat="1"/>
-    <w:lsdException w:name="Quote" w:uiPriority="29" w:qFormat="1"/>
-    <w:lsdException w:name="Intense Quote" w:uiPriority="30" w:qFormat="1"/>
-    <w:lsdException w:name="Medium List 2 Accent 1" w:uiPriority="66"/>
-    <w:lsdException w:name="Medium Grid 1 Accent 1" w:uiPriority="67"/>
-    <w:lsdException w:name="Medium Grid 2 Accent 1" w:uiPriority="68"/>
-    <w:lsdException w:name="Medium Grid 3 Accent 1" w:uiPriority="69"/>
-    <w:lsdException w:name="Dark List Accent 1" w:uiPriority="70"/>
-    <w:lsdException w:name="Colorful Shading Accent 1" w:uiPriority="71"/>
-    <w:lsdException w:name="Colorful List Accent 1" w:uiPriority="72"/>
-    <w:lsdException w:name="Colorful Grid Accent 1" w:uiPriority="73"/>
-    <w:lsdException w:name="Light Shading Accent 2" w:uiPriority="60"/>
-    <w:lsdException w:name="Light List Accent 2" w:uiPriority="61"/>
-    <w:lsdException w:name="Light Grid Accent 2" w:uiPriority="62"/>
-    <w:lsdException w:name="Medium Shading 1 Accent 2" w:uiPriority="63"/>
-    <w:lsdException w:name="Medium Shading 2 Accent 2" w:uiPriority="64"/>
-    <w:lsdException w:name="Medium List 1 Accent 2" w:uiPriority="65"/>
-    <w:lsdException w:name="Medium List 2 Accent 2" w:uiPriority="66"/>
-    <w:lsdException w:name="Medium Grid 1 Accent 2" w:uiPriority="67"/>
-    <w:lsdException w:name="Medium Grid 2 Accent 2" w:uiPriority="68"/>
-    <w:lsdException w:name="Medium Grid 3 Accent 2" w:uiPriority="69"/>
-    <w:lsdException w:name="Dark List Accent 2" w:uiPriority="70"/>
-    <w:lsdException w:name="Colorful Shading Accent 2" w:uiPriority="71"/>
-    <w:lsdException w:name="Colorful List Accent 2" w:uiPriority="72"/>
-    <w:lsdException w:name="Colorful Grid Accent 2" w:uiPriority="73"/>
-    <w:lsdException w:name="Light Shading Accent 3" w:uiPriority="60"/>
-    <w:lsdException w:name="Light List Accent 3" w:uiPriority="61"/>
-    <w:lsdException w:name="Light Grid Accent 3" w:uiPriority="62"/>
-    <w:lsdException w:name="Medium Shading 1 Accent 3" w:uiPriority="63"/>
-    <w:lsdException w:name="Medium Shading 2 Accent 3" w:uiPriority="64"/>
-    <w:lsdException w:name="Medium List 1 Accent 3" w:uiPriority="65"/>
-    <w:lsdException w:name="Medium List 2 Accent 3" w:uiPriority="66"/>
-    <w:lsdException w:name="Medium Grid 1 Accent 3" w:uiPriority="67"/>
-    <w:lsdException w:name="Medium Grid 2 Accent 3" w:uiPriority="68"/>
-    <w:lsdException w:name="Medium Grid 3 Accent 3" w:uiPriority="69"/>
-    <w:lsdException w:name="Dark List Accent 3" w:uiPriority="70"/>
-    <w:lsdException w:name="Colorful Shading Accent 3" w:uiPriority="71"/>
-    <w:lsdException w:name="Colorful List Accent 3" w:uiPriority="72"/>
-    <w:lsdException w:name="Colorful Grid Accent 3" w:uiPriority="73"/>
-    <w:lsdException w:name="Light Shading Accent 4" w:uiPriority="60"/>
-    <w:lsdException w:name="Light List Accent 4" w:uiPriority="61"/>
-    <w:lsdException w:name="Light Grid Accent 4" w:uiPriority="62"/>
-    <w:lsdException w:name="Medium Shading 1 Accent 4" w:uiPriority="63"/>
-    <w:lsdException w:name="Medium Shading 2 Accent 4" w:uiPriority="64"/>
-    <w:lsdException w:name="Medium List 1 Accent 4" w:uiPriority="65"/>
-    <w:lsdException w:name="Medium List 2 Accent 4" w:uiPriority="66"/>
-    <w:lsdException w:name="Medium Grid 1 Accent 4" w:uiPriority="67"/>
-    <w:lsdException w:name="Medium Grid 2 Accent 4" w:uiPriority="68"/>
-    <w:lsdException w:name="Medium Grid 3 Accent 4" w:uiPriority="69"/>
-    <w:lsdException w:name="Dark List Accent 4" w:uiPriority="70"/>
-    <w:lsdException w:name="Colorful Shading Accent 4" w:uiPriority="71"/>
-    <w:lsdException w:name="Colorful List Accent 4" w:uiPriority="72"/>
-    <w:lsdException w:name="Colorful Grid Accent 4" w:uiPriority="73"/>
-    <w:lsdException w:name="Light Shading Accent 5" w:uiPriority="60"/>
-    <w:lsdException w:name="Light List Accent 5" w:uiPriority="61"/>
-    <w:lsdException w:name="Light Grid Accent 5" w:uiPriority="62"/>
-    <w:lsdException w:name="Medium Shading 1 Accent 5" w:uiPriority="63"/>
-    <w:lsdException w:name="Medium Shading 2 Accent 5" w:uiPriority="64"/>
-    <w:lsdException w:name="Medium List 1 Accent 5" w:uiPriority="65"/>
-    <w:lsdException w:name="Medium List 2 Accent 5" w:uiPriority="66"/>
-    <w:lsdException w:name="Medium Grid 1 Accent 5" w:uiPriority="67"/>
-    <w:lsdException w:name="Medium Grid 2 Accent 5" w:uiPriority="68"/>
-    <w:lsdException w:name="Medium Grid 3 Accent 5" w:uiPriority="69"/>
-    <w:lsdException w:name="Dark List Accent 5" w:uiPriority="70"/>
-    <w:lsdException w:name="Colorful Shading Accent 5" w:uiPriority="71"/>
-    <w:lsdException w:name="Colorful List Accent 5" w:uiPriority="72"/>
-    <w:lsdException w:name="Colorful Grid Accent 5" w:uiPriority="73"/>
-    <w:lsdException w:name="Light Shading Accent 6" w:uiPriority="60"/>
-    <w:lsdException w:name="Light List Accent 6" w:uiPriority="61"/>
-    <w:lsdException w:name="Light Grid Accent 6" w:uiPriority="62"/>
-    <w:lsdException w:name="Medium Shading 1 Accent 6" w:uiPriority="63"/>
-    <w:lsdException w:name="Medium Shading 2 Accent 6" w:uiPriority="64"/>
-    <w:lsdException w:name="Medium List 1 Accent 6" w:uiPriority="65"/>
-    <w:lsdException w:name="Medium List 2 Accent 6" w:uiPriority="66"/>
-    <w:lsdException w:name="Medium Grid 1 Accent 6" w:uiPriority="67"/>
-    <w:lsdException w:name="Medium Grid 2 Accent 6" w:uiPriority="68"/>
-    <w:lsdException w:name="Medium Grid 3 Accent 6" w:uiPriority="69"/>
-    <w:lsdException w:name="Dark List Accent 6" w:uiPriority="70"/>
-    <w:lsdException w:name="Colorful Shading Accent 6" w:uiPriority="71"/>
-    <w:lsdException w:name="Colorful List Accent 6" w:uiPriority="72"/>
-    <w:lsdException w:name="Colorful Grid Accent 6" w:uiPriority="73"/>
-    <w:lsdException w:name="Subtle Emphasis" w:uiPriority="19" w:qFormat="1"/>
-    <w:lsdException w:name="Intense Emphasis" w:uiPriority="21" w:qFormat="1"/>
-    <w:lsdException w:name="Subtle Reference" w:uiPriority="31" w:qFormat="1"/>
-    <w:lsdException w:name="Intense Reference" w:uiPriority="32" w:qFormat="1"/>
-    <w:lsdException w:name="Book Title" w:uiPriority="33" w:qFormat="1"/>
-    <w:lsdException w:name="Bibliography" w:semiHidden="1" w:uiPriority="37" w:unhideWhenUsed="1"/>
-    <w:lsdException w:name="TOC Heading" w:semiHidden="1" w:uiPriority="39" w:unhideWhenUsed="1" w:qFormat="1"/>
-    <w:lsdException w:name="Plain Table 1" w:uiPriority="41"/>
-    <w:lsdException w:name="Plain Table 2" w:uiPriority="42"/>
-    <w:lsdException w:name="Plain Table 3" w:uiPriority="43"/>
-    <w:lsdException w:name="Plain Table 4" w:uiPriority="44"/>
-    <w:lsdException w:name="Plain Table 5" w:uiPriority="45"/>
-    <w:lsdException w:name="Grid Table Light" w:uiPriority="40"/>
-    <w:lsdException w:name="Grid Table 1 Light" w:uiPriority="46"/>
-    <w:lsdException w:name="Grid Table 2" w:uiPriority="47"/>
-    <w:lsdException w:name="Grid Table 3" w:uiPriority="48"/>
-    <w:lsdException w:name="Grid Table 4" w:uiPriority="49"/>
-    <w:lsdException w:name="Grid Table 5 Dark" w:uiPriority="50"/>
-    <w:lsdException w:name="Grid Table 6 Colorful" w:uiPriority="51"/>
-    <w:lsdException w:name="Grid Table 7 Colorful" w:uiPriority="52"/>
-    <w:lsdException w:name="Grid Table 1 Light Accent 1" w:uiPriority="46"/>
-    <w:lsdException w:name="Grid Table 2 Accent 1" w:uiPriority="47"/>
-    <w:lsdException w:name="Grid Table 3 Accent 1" w:uiPriority="48"/>
-    <w:lsdException w:name="Grid Table 4 Accent 1" w:uiPriority="49"/>
-    <w:lsdException w:name="Grid Table 5 Dark Accent 1" w:uiPriority="50"/>
-    <w:lsdException w:name="Grid Table 6 Colorful Accent 1" w:uiPriority="51"/>
-    <w:lsdException w:name="Grid Table 7 Colorful Accent 1" w:uiPriority="52"/>
-    <w:lsdException w:name="Grid Table 1 Light Accent 2" w:uiPriority="46"/>
-    <w:lsdException w:name="Grid Table 2 Accent 2" w:uiPriority="47"/>
-    <w:lsdException w:name="Grid Table 3 Accent 2" w:uiPriority="48"/>
-    <w:lsdException w:name="Grid Table 4 Accent 2" w:uiPriority="49"/>
-    <w:lsdException w:name="Grid Table 5 Dark Accent 2" w:uiPriority="50"/>
-    <w:lsdException w:name="Grid Table 6 Colorful Accent 2" w:uiPriority="51"/>
-    <w:lsdException w:name="Grid Table 7 Colorful Accent 2" w:uiPriority="52"/>
-    <w:lsdException w:name="Grid Table 1 Light Accent 3" w:uiPriority="46"/>
-    <w:lsdException w:name="Grid Table 2 Accent 3" w:uiPriority="47"/>
-    <w:lsdException w:name="Grid Table 3 Accent 3" w:uiPriority="48"/>
-    <w:lsdException w:name="Grid Table 4 Accent 3" w:uiPriority="49"/>
-    <w:lsdException w:name="Grid Table 5 Dark Accent 3" w:uiPriority="50"/>
-    <w:lsdException w:name="Grid Table 6 Colorful Accent 3" w:uiPriority="51"/>
-    <w:lsdException w:name="Grid Table 7 Colorful Accent 3" w:uiPriority="52"/>
-    <w:lsdException w:name="Grid Table 1 Light Accent 4" w:uiPriority="46"/>
-    <w:lsdException w:name="Grid Table 2 Accent 4" w:uiPriority="47"/>
-    <w:lsdException w:name="Grid Table 3 Accent 4" w:uiPriority="48"/>
-    <w:lsdException w:name="Grid Table 4 Accent 4" w:uiPriority="49"/>
-    <w:lsdException w:name="Grid Table 5 Dark Accent 4" w:uiPriority="50"/>
-    <w:lsdException w:name="Grid Table 6 Colorful Accent 4" w:uiPriority="51"/>
-    <w:lsdException w:name="Grid Table 7 Colorful Accent 4" w:uiPriority="52"/>
-    <w:lsdException w:name="Grid Table 1 Light Accent 5" w:uiPriority="46"/>
-    <w:lsdException w:name="Grid Table 2 Accent 5" w:uiPriority="47"/>
-    <w:lsdException w:name="Grid Table 3 Accent 5" w:uiPriority="48"/>
-    <w:lsdException w:name="Grid Table 4 Accent 5" w:uiPriority="49"/>
-    <w:lsdException w:name="Grid Table 5 Dark Accent 5" w:uiPriority="50"/>
-    <w:lsdException w:name="Grid Table 6 Colorful Accent 5" w:uiPriority="51"/>
-    <w:lsdException w:name="Grid Table 7 Colorful Accent 5" w:uiPriority="52"/>
-    <w:lsdException w:name="Grid Table 1 Light Accent 6" w:uiPriority="46"/>
-    <w:lsdException w:name="Grid Table 2 Accent 6" w:uiPriority="47"/>
-    <w:lsdException w:name="Grid Table 3 Accent 6" w:uiPriority="48"/>
-    <w:lsdException w:name="Grid Table 4 Accent 6" w:uiPriority="49"/>
-    <w:lsdException w:name="Grid Table 5 Dark Accent 6" w:uiPriority="50"/>
-    <w:lsdException w:name="Grid Table 6 Colorful Accent 6" w:uiPriority="51"/>
-    <w:lsdException w:name="Grid Table 7 Colorful Accent 6" w:uiPriority="52"/>
-    <w:lsdException w:name="List Table 1 Light" w:uiPriority="46"/>
-    <w:lsdException w:name="List Table 2" w:uiPriority="47"/>
-    <w:lsdException w:name="List Table 3" w:uiPriority="48"/>
-    <w:lsdException w:name="List Table 4" w:uiPriority="49"/>
-    <w:lsdException w:name="List Table 5 Dark" w:uiPriority="50"/>
-    <w:lsdException w:name="List Table 6 Colorful" w:uiPriority="51"/>
-    <w:lsdException w:name="List Table 7 Colorful" w:uiPriority="52"/>
-    <w:lsdException w:name="List Table 1 Light Accent 1" w:uiPriority="46"/>
-    <w:lsdException w:name="List Table 2 Accent 1" w:uiPriority="47"/>
-    <w:lsdException w:name="List Table 3 Accent 1" w:uiPriority="48"/>
-    <w:lsdException w:name="List Table 4 Accent 1" w:uiPriority="49"/>
-    <w:lsdException w:name="List Table 5 Dark Accent 1" w:uiPriority="50"/>
-    <w:lsdException w:name="List Table 6 Colorful Accent 1" w:uiPriority="51"/>
-    <w:lsdException w:name="List Table 7 Colorful Accent 1" w:uiPriority="52"/>
-    <w:lsdException w:name="List Table 1 Light Accent 2" w:uiPriority="46"/>
-    <w:lsdException w:name="List Table 2 Accent 2" w:uiPriority="47"/>
-    <w:lsdException w:name="List Table 3 Accent 2" w:uiPriority="48"/>
-    <w:lsdException w:name="List Table 4 Accent 2" w:uiPriority="49"/>
-    <w:lsdException w:name="List Table 5 Dark Accent 2" w:uiPriority="50"/>
-    <w:lsdException w:name="List Table 6 Colorful Accent 2" w:uiPriority="51"/>
-    <w:lsdException w:name="List Table 7 Colorful Accent 2" w:uiPriority="52"/>
-    <w:lsdException w:name="List Table 1 Light Accent 3" w:uiPriority="46"/>
-    <w:lsdException w:name="List Table 2 Accent 3" w:uiPriority="47"/>
-    <w:lsdException w:name="List Table 3 Accent 3" w:uiPriority="48"/>
-    <w:lsdException w:name="List Table 4 Accent 3" w:uiPriority="49"/>
-    <w:lsdException w:name="List Table 5 Dark Accent 3" w:uiPriority="50"/>
-    <w:lsdException w:name="List Table 6 Colorful Accent 3" w:uiPriority="51"/>
-    <w:lsdException w:name="List Table 7 Colorful Accent 3" w:uiPriority="52"/>
-    <w:lsdException w:name="List Table 1 Light Accent 4" w:uiPriority="46"/>
-    <w:lsdException w:name="List Table 2 Accent 4" w:uiPriority="47"/>
-    <w:lsdException w:name="List Table 3 Accent 4" w:uiPriority="48"/>
-    <w:lsdException w:name="List Table 4 Accent 4" w:uiPriority="49"/>
-    <w:lsdException w:name="List Table 5 Dark Accent 4" w:uiPriority="50"/>
-    <w:lsdException w:name="List Table 6 Colorful Accent 4" w:uiPriority="51"/>
-    <w:lsdException w:name="List Table 7 Colorful Accent 4" w:uiPriority="52"/>
-    <w:lsdException w:name="List Table 1 Light Accent 5" w:uiPriority="46"/>
-    <w:lsdException w:name="List Table 2 Accent 5" w:uiPriority="47"/>
-    <w:lsdException w:name="List Table 3 Accent 5" w:uiPriority="48"/>
-    <w:lsdException w:name="List Table 4 Accent 5" w:uiPriority="49"/>
-    <w:lsdException w:name="List Table 5 Dark Accent 5" w:uiPriority="50"/>
-    <w:lsdException w:name="List Table 6 Colorful Accent 5" w:uiPriority="51"/>
-    <w:lsdException w:name="List Table 7 Colorful Accent 5" w:uiPriority="52"/>
-    <w:lsdException w:name="List Table 1 Light Accent 6" w:uiPriority="46"/>
-    <w:lsdException w:name="List Table 2 Accent 6" w:uiPriority="47"/>
-    <w:lsdException w:name="List Table 3 Accent 6" w:uiPriority="48"/>
-    <w:lsdException w:name="List Table 4 Accent 6" w:uiPriority="49"/>
-    <w:lsdException w:name="List Table 5 Dark Accent 6" w:uiPriority="50"/>
-    <w:lsdException w:name="List Table 6 Colorful Accent 6" w:uiPriority="51"/>
-    <w:lsdException w:name="List Table 7 Colorful Accent 6" w:uiPriority="52"/>
-  </w:latentStyles>
-  <w:style w:type="paragraph" w:default="1" w:styleId="Normale">
-    <w:name w:val="Normal"/>
-    <w:qFormat/>
-  </w:style>
-  <w:style w:type="character" w:default="1" w:styleId="Carpredefinitoparagrafo">
-    <w:name w:val="Default Paragraph Font"/>
-    <w:uiPriority w:val="1"/>
-    <w:semiHidden/>
-    <w:unhideWhenUsed/>
-  </w:style>
-  <w:style w:type="table" w:default="1" w:styleId="Tabellanormale">
-    <w:name w:val="Normal Table"/>
-    <w:uiPriority w:val="99"/>
-    <w:semiHidden/>
-    <w:unhideWhenUsed/>
-    <w:tblPr>
-      <w:tblInd w:w="0" w:type="dxa"/>
-      <w:tblCellMar>
-        <w:top w:w="0" w:type="dxa"/>
-        <w:left w:w="108" w:type="dxa"/>
-        <w:bottom w:w="0" w:type="dxa"/>
-        <w:right w:w="108" w:type="dxa"/>
-      </w:tblCellMar>
-    </w:tblPr>
-  </w:style>
-  <w:style w:type="numbering" w:default="1" w:styleId="Nessunelenco">
-    <w:name w:val="No List"/>
-    <w:uiPriority w:val="99"/>
-    <w:semiHidden/>
-    <w:unhideWhenUsed/>
-  </w:style>
-  <w:style w:type="character" w:styleId="Testosegnaposto">
-    <w:name w:val="Placeholder Text"/>
-    <w:basedOn w:val="Carpredefinitoparagrafo"/>
-    <w:uiPriority w:val="99"/>
-    <w:semiHidden/>
-    <w:rsid w:val="00AC70CA"/>
-    <w:rPr>
-      <w:color w:val="808080"/>
-    </w:rPr>
-  </w:style>
-</w:styles>
-</file>
-
-<file path=word/glossary/webSettings.xml><?xml version="1.0" encoding="utf-8"?>
-<w:webSettings xmlns:mc="http://schemas.openxmlformats.org/markup-compatibility/2006" xmlns:r="http://schemas.openxmlformats.org/officeDocument/2006/relationships" xmlns:w="http://schemas.openxmlformats.org/wordprocessingml/2006/main" xmlns:w14="http://schemas.microsoft.com/office/word/2010/wordml" xmlns:w15="http://schemas.microsoft.com/office/word/2012/wordml" mc:Ignorable="w14 w15">
-  <w:optimizeForBrowser/>
-  <w:allowPNG/>
-</w:webSettings>
 </file>
 
 <file path=word/theme/theme1.xml><?xml version="1.0" encoding="utf-8"?>
@@ -8008,7 +7724,7 @@
 </file>
 
 <file path=customXml/itemProps1.xml><?xml version="1.0" encoding="utf-8"?>
-<ds:datastoreItem xmlns:ds="http://schemas.openxmlformats.org/officeDocument/2006/customXml" ds:itemID="{F83236DA-6425-4C72-9305-1ED21DA3FB05}">
+<ds:datastoreItem xmlns:ds="http://schemas.openxmlformats.org/officeDocument/2006/customXml" ds:itemID="{68AEEF2D-9E9B-4E43-8282-C4B86B174A79}">
   <ds:schemaRefs>
     <ds:schemaRef ds:uri="http://schemas.openxmlformats.org/officeDocument/2006/bibliography"/>
   </ds:schemaRefs>

</xml_diff>